<commit_message>
Epic 4 - Anton Tsymbaliuk
</commit_message>
<xml_diff>
--- a/ai_13/anton_tsymbaliuk/epic_4/epic_4_practice_and_labs_report_anton_tsymaliuk.docx
+++ b/ai_13/anton_tsymbaliuk/epic_4/epic_4_practice_and_labs_report_anton_tsymaliuk.docx
@@ -5,38 +5,142 @@
     <w:p>
       <w:pPr>
         <w:pStyle w:val="Normal"/>
-        <w:bidi w:val="0"/>
+        <w:spacing w:lineRule="auto" w:line="240"/>
         <w:jc w:val="center"/>
         <w:rPr>
-          <w:rFonts w:ascii="Times New Roman" w:hAnsi="Times New Roman"/>
-          <w:b/>
-          <w:b/>
-          <w:bCs/>
-          <w:sz w:val="28"/>
-          <w:szCs w:val="28"/>
-        </w:rPr>
-      </w:pPr>
-      <w:r>
-        <w:rPr>
-          <w:rFonts w:ascii="Times New Roman" w:hAnsi="Times New Roman"/>
-          <w:b/>
-          <w:bCs/>
-          <w:sz w:val="28"/>
-          <w:szCs w:val="28"/>
+          <w:rFonts w:ascii="Times New Roman" w:hAnsi="Times New Roman" w:eastAsia="Times New Roman" w:cs="Times New Roman"/>
+          <w:kern w:val="0"/>
+          <w:sz w:val="28"/>
+          <w:szCs w:val="28"/>
+          <w:lang w:eastAsia="uk-UA"/>
+          <w14:ligatures w14:val="none"/>
+        </w:rPr>
+      </w:pPr>
+      <w:bookmarkStart w:id="0" w:name="_Hlk179481215"/>
+      <w:bookmarkEnd w:id="0"/>
+      <w:r>
+        <w:rPr>
+          <w:rFonts w:eastAsia="Times New Roman" w:cs="Times New Roman" w:ascii="Times New Roman" w:hAnsi="Times New Roman"/>
+          <w:kern w:val="0"/>
+          <w:sz w:val="28"/>
+          <w:szCs w:val="28"/>
+          <w:lang w:eastAsia="uk-UA"/>
+          <w14:ligatures w14:val="none"/>
+        </w:rPr>
+        <w:t>Міністерство освіти і науки України</w:t>
+      </w:r>
+    </w:p>
+    <w:p>
+      <w:pPr>
+        <w:pStyle w:val="Normal"/>
+        <w:spacing w:lineRule="auto" w:line="240" w:before="0" w:after="0"/>
+        <w:jc w:val="center"/>
+        <w:rPr>
+          <w:rFonts w:ascii="Times New Roman" w:hAnsi="Times New Roman" w:eastAsia="Times New Roman" w:cs="Times New Roman"/>
+          <w:kern w:val="0"/>
+          <w:sz w:val="28"/>
+          <w:szCs w:val="28"/>
+          <w:lang w:eastAsia="uk-UA"/>
+          <w14:ligatures w14:val="none"/>
+        </w:rPr>
+      </w:pPr>
+      <w:r>
+        <w:rPr>
+          <w:rFonts w:eastAsia="Times New Roman" w:cs="Times New Roman" w:ascii="Times New Roman" w:hAnsi="Times New Roman"/>
+          <w:kern w:val="0"/>
+          <w:sz w:val="28"/>
+          <w:szCs w:val="28"/>
+          <w:lang w:eastAsia="uk-UA"/>
+          <w14:ligatures w14:val="none"/>
+        </w:rPr>
+        <w:t>Національний університет «Львівська політехніка»</w:t>
+      </w:r>
+    </w:p>
+    <w:p>
+      <w:pPr>
+        <w:pStyle w:val="Normal"/>
+        <w:spacing w:lineRule="auto" w:line="360" w:before="0" w:after="0"/>
+        <w:jc w:val="center"/>
+        <w:rPr>
+          <w:rFonts w:ascii="Times New Roman" w:hAnsi="Times New Roman" w:eastAsia="Times New Roman" w:cs="Times New Roman"/>
+          <w:kern w:val="0"/>
+          <w:sz w:val="28"/>
+          <w:szCs w:val="28"/>
+          <w:lang w:eastAsia="uk-UA"/>
+          <w14:ligatures w14:val="none"/>
+        </w:rPr>
+      </w:pPr>
+      <w:r>
+        <w:rPr>
+          <w:rFonts w:eastAsia="Times New Roman" w:cs="Times New Roman" w:ascii="Times New Roman" w:hAnsi="Times New Roman"/>
+          <w:kern w:val="0"/>
+          <w:sz w:val="28"/>
+          <w:szCs w:val="28"/>
+          <w:lang w:eastAsia="uk-UA"/>
+          <w14:ligatures w14:val="none"/>
+        </w:rPr>
+        <w:t>Кафедра систем штучного інтелекту</w:t>
+      </w:r>
+    </w:p>
+    <w:p>
+      <w:pPr>
+        <w:pStyle w:val="Normal"/>
+        <w:spacing w:lineRule="auto" w:line="240" w:before="0" w:after="0"/>
+        <w:rPr>
+          <w:rFonts w:ascii="Times New Roman" w:hAnsi="Times New Roman" w:eastAsia="Times New Roman" w:cs="Times New Roman"/>
+          <w:kern w:val="0"/>
+          <w:sz w:val="24"/>
+          <w:szCs w:val="24"/>
+          <w:lang w:eastAsia="uk-UA"/>
+          <w14:ligatures w14:val="none"/>
+        </w:rPr>
+      </w:pPr>
+      <w:r>
+        <w:rPr>
+          <w:rFonts w:eastAsia="Times New Roman" w:cs="Times New Roman" w:ascii="Times New Roman" w:hAnsi="Times New Roman"/>
+          <w:kern w:val="0"/>
+          <w:sz w:val="24"/>
+          <w:szCs w:val="24"/>
+          <w:lang w:eastAsia="uk-UA"/>
+          <w14:ligatures w14:val="none"/>
+        </w:rPr>
+      </w:r>
+    </w:p>
+    <w:p>
+      <w:pPr>
+        <w:pStyle w:val="Normal"/>
+        <w:spacing w:lineRule="auto" w:line="240" w:before="0" w:after="0"/>
+        <w:rPr>
+          <w:rFonts w:ascii="Times New Roman" w:hAnsi="Times New Roman" w:eastAsia="Times New Roman" w:cs="Times New Roman"/>
+          <w:kern w:val="0"/>
+          <w:sz w:val="24"/>
+          <w:szCs w:val="24"/>
+          <w:lang w:eastAsia="uk-UA"/>
+          <w14:ligatures w14:val="none"/>
+        </w:rPr>
+      </w:pPr>
+      <w:r>
+        <w:rPr>
+          <w:rFonts w:eastAsia="Times New Roman" w:cs="Times New Roman" w:ascii="Times New Roman" w:hAnsi="Times New Roman"/>
+          <w:kern w:val="0"/>
+          <w:sz w:val="24"/>
+          <w:szCs w:val="24"/>
+          <w:lang w:eastAsia="uk-UA"/>
+          <w14:ligatures w14:val="none"/>
         </w:rPr>
         <w:drawing>
-          <wp:anchor behindDoc="0" distT="0" distB="0" distL="0" distR="0" simplePos="0" locked="0" layoutInCell="0" allowOverlap="1" relativeHeight="21">
+          <wp:anchor behindDoc="0" distT="0" distB="0" distL="0" distR="0" simplePos="0" locked="0" layoutInCell="0" allowOverlap="1" relativeHeight="9">
             <wp:simplePos x="0" y="0"/>
             <wp:positionH relativeFrom="column">
-              <wp:posOffset>-241300</wp:posOffset>
+              <wp:posOffset>1765935</wp:posOffset>
             </wp:positionH>
             <wp:positionV relativeFrom="paragraph">
-              <wp:posOffset>8890</wp:posOffset>
+              <wp:posOffset>65405</wp:posOffset>
             </wp:positionV>
-            <wp:extent cx="400050" cy="533400"/>
+            <wp:extent cx="2710815" cy="2571750"/>
             <wp:effectExtent l="0" t="0" r="0" b="0"/>
-            <wp:wrapSquare wrapText="largest"/>
-            <wp:docPr id="1" name="Зображення8" descr="" title=""/>
+            <wp:wrapNone/>
+            <wp:docPr id="1" name="image1.jpg" descr="A blue and white logo&#10;&#10;Description automatically generated" title=""/>
             <wp:cNvGraphicFramePr>
               <a:graphicFrameLocks xmlns:a="http://schemas.openxmlformats.org/drawingml/2006/main" noChangeAspect="1"/>
             </wp:cNvGraphicFramePr>
@@ -44,7 +148,7 @@
               <a:graphicData uri="http://schemas.openxmlformats.org/drawingml/2006/picture">
                 <pic:pic xmlns:pic="http://schemas.openxmlformats.org/drawingml/2006/picture">
                   <pic:nvPicPr>
-                    <pic:cNvPr id="1" name="Зображення8" descr="" title=""/>
+                    <pic:cNvPr id="1" name="image1.jpg" descr="A blue and white logo&#10;&#10;Description automatically generated" title=""/>
                     <pic:cNvPicPr>
                       <a:picLocks noChangeAspect="1" noChangeArrowheads="1"/>
                     </pic:cNvPicPr>
@@ -58,7 +162,7 @@
                   <pic:spPr bwMode="auto">
                     <a:xfrm>
                       <a:off x="0" y="0"/>
-                      <a:ext cx="400050" cy="533400"/>
+                      <a:ext cx="2710815" cy="2571750"/>
                     </a:xfrm>
                     <a:prstGeom prst="rect">
                       <a:avLst/>
@@ -69,1701 +173,941 @@
             </a:graphic>
           </wp:anchor>
         </w:drawing>
-        <mc:AlternateContent>
-          <mc:Choice Requires="wps">
-            <w:drawing>
-              <wp:anchor behindDoc="0" distT="0" distB="0" distL="0" distR="0" simplePos="0" locked="0" layoutInCell="0" allowOverlap="1" relativeHeight="4">
-                <wp:simplePos x="0" y="0"/>
-                <wp:positionH relativeFrom="column">
-                  <wp:posOffset>0</wp:posOffset>
-                </wp:positionH>
-                <wp:positionV relativeFrom="paragraph">
-                  <wp:posOffset>635</wp:posOffset>
-                </wp:positionV>
-                <wp:extent cx="14605" cy="175260"/>
-                <wp:effectExtent l="0" t="0" r="0" b="0"/>
-                <wp:wrapNone/>
-                <wp:docPr id="2" name="Рамка1"/>
-                <a:graphic xmlns:a="http://schemas.openxmlformats.org/drawingml/2006/main">
-                  <a:graphicData uri="http://schemas.microsoft.com/office/word/2010/wordprocessingShape">
-                    <wps:wsp>
-                      <wps:cNvSpPr/>
-                      <wps:spPr>
-                        <a:xfrm>
-                          <a:off x="0" y="0"/>
-                          <a:ext cx="14760" cy="175320"/>
-                        </a:xfrm>
-                        <a:prstGeom prst="rect">
-                          <a:avLst/>
-                        </a:prstGeom>
-                        <a:solidFill>
-                          <a:srgbClr val="ffffff"/>
-                        </a:solidFill>
-                        <a:ln w="0">
-                          <a:noFill/>
-                        </a:ln>
-                      </wps:spPr>
-                      <wps:style>
-                        <a:lnRef idx="0"/>
-                        <a:fillRef idx="0"/>
-                        <a:effectRef idx="0"/>
-                        <a:fontRef idx="minor"/>
-                      </wps:style>
-                      <wps:txbx>
-                        <w:txbxContent>
-                          <w:p>
-                            <w:pPr>
-                              <w:pStyle w:val="Style13"/>
-                              <w:spacing w:lineRule="auto" w:line="276" w:before="0" w:after="140"/>
-                              <w:rPr/>
-                            </w:pPr>
-                            <w:r>
-                              <w:rPr/>
-                              <w:t>N</w:t>
-                            </w:r>
-                          </w:p>
-                        </w:txbxContent>
-                      </wps:txbx>
-                      <wps:bodyPr lIns="0" rIns="0" tIns="0" bIns="0" anchor="t">
-                        <a:noAutofit/>
-                      </wps:bodyPr>
-                    </wps:wsp>
-                  </a:graphicData>
-                </a:graphic>
-              </wp:anchor>
-            </w:drawing>
-          </mc:Choice>
-          <mc:Fallback>
-            <w:pict>
-              <v:rect id="shape_0" ID="Рамка1" path="m0,0l-2147483645,0l-2147483645,-2147483646l0,-2147483646xe" fillcolor="white" stroked="f" o:allowincell="f" style="position:absolute;margin-left:0pt;margin-top:0.05pt;width:1.1pt;height:13.75pt;mso-wrap-style:square;v-text-anchor:top">
-                <v:fill o:detectmouseclick="t" type="solid" color2="black"/>
-                <v:stroke color="#3465a4" joinstyle="round" endcap="flat"/>
-                <v:textbox>
-                  <w:txbxContent>
-                    <w:p>
-                      <w:pPr>
-                        <w:pStyle w:val="Style13"/>
-                        <w:spacing w:lineRule="auto" w:line="276" w:before="0" w:after="140"/>
-                        <w:rPr/>
-                      </w:pPr>
-                      <w:r>
-                        <w:rPr/>
-                        <w:t>N</w:t>
-                      </w:r>
-                    </w:p>
-                  </w:txbxContent>
-                </v:textbox>
-                <w10:wrap type="none"/>
-              </v:rect>
-            </w:pict>
-          </mc:Fallback>
-        </mc:AlternateContent>
-        <mc:AlternateContent>
-          <mc:Choice Requires="wps">
-            <w:drawing>
-              <wp:anchor behindDoc="0" distT="0" distB="0" distL="0" distR="0" simplePos="0" locked="0" layoutInCell="0" allowOverlap="1" relativeHeight="6">
-                <wp:simplePos x="0" y="0"/>
-                <wp:positionH relativeFrom="column">
-                  <wp:posOffset>0</wp:posOffset>
-                </wp:positionH>
-                <wp:positionV relativeFrom="paragraph">
-                  <wp:posOffset>635</wp:posOffset>
-                </wp:positionV>
-                <wp:extent cx="14605" cy="175260"/>
-                <wp:effectExtent l="0" t="0" r="0" b="0"/>
-                <wp:wrapNone/>
-                <wp:docPr id="4" name="Рамка2"/>
-                <a:graphic xmlns:a="http://schemas.openxmlformats.org/drawingml/2006/main">
-                  <a:graphicData uri="http://schemas.microsoft.com/office/word/2010/wordprocessingShape">
-                    <wps:wsp>
-                      <wps:cNvSpPr/>
-                      <wps:spPr>
-                        <a:xfrm>
-                          <a:off x="0" y="0"/>
-                          <a:ext cx="14760" cy="175320"/>
-                        </a:xfrm>
-                        <a:prstGeom prst="rect">
-                          <a:avLst/>
-                        </a:prstGeom>
-                        <a:solidFill>
-                          <a:srgbClr val="ffffff"/>
-                        </a:solidFill>
-                        <a:ln w="0">
-                          <a:noFill/>
-                        </a:ln>
-                      </wps:spPr>
-                      <wps:style>
-                        <a:lnRef idx="0"/>
-                        <a:fillRef idx="0"/>
-                        <a:effectRef idx="0"/>
-                        <a:fontRef idx="minor"/>
-                      </wps:style>
-                      <wps:txbx>
-                        <w:txbxContent>
-                          <w:p>
-                            <w:pPr>
-                              <w:pStyle w:val="Style13"/>
-                              <w:spacing w:lineRule="auto" w:line="276" w:before="0" w:after="140"/>
-                              <w:rPr/>
-                            </w:pPr>
-                            <w:r>
-                              <w:rPr/>
-                              <w:t>1</w:t>
-                            </w:r>
-                          </w:p>
-                        </w:txbxContent>
-                      </wps:txbx>
-                      <wps:bodyPr lIns="0" rIns="0" tIns="0" bIns="0" anchor="t">
-                        <a:noAutofit/>
-                      </wps:bodyPr>
-                    </wps:wsp>
-                  </a:graphicData>
-                </a:graphic>
-              </wp:anchor>
-            </w:drawing>
-          </mc:Choice>
-          <mc:Fallback>
-            <w:pict>
-              <v:rect id="shape_0" ID="Рамка2" path="m0,0l-2147483645,0l-2147483645,-2147483646l0,-2147483646xe" fillcolor="white" stroked="f" o:allowincell="f" style="position:absolute;margin-left:0pt;margin-top:0.05pt;width:1.1pt;height:13.75pt;mso-wrap-style:square;v-text-anchor:top">
-                <v:fill o:detectmouseclick="t" type="solid" color2="black"/>
-                <v:stroke color="#3465a4" joinstyle="round" endcap="flat"/>
-                <v:textbox>
-                  <w:txbxContent>
-                    <w:p>
-                      <w:pPr>
-                        <w:pStyle w:val="Style13"/>
-                        <w:spacing w:lineRule="auto" w:line="276" w:before="0" w:after="140"/>
-                        <w:rPr/>
-                      </w:pPr>
-                      <w:r>
-                        <w:rPr/>
-                        <w:t>1</w:t>
-                      </w:r>
-                    </w:p>
-                  </w:txbxContent>
-                </v:textbox>
-                <w10:wrap type="none"/>
-              </v:rect>
-            </w:pict>
-          </mc:Fallback>
-        </mc:AlternateContent>
-        <mc:AlternateContent>
-          <mc:Choice Requires="wps">
-            <w:drawing>
-              <wp:anchor behindDoc="0" distT="0" distB="0" distL="0" distR="0" simplePos="0" locked="0" layoutInCell="0" allowOverlap="1" relativeHeight="8">
-                <wp:simplePos x="0" y="0"/>
-                <wp:positionH relativeFrom="column">
-                  <wp:posOffset>0</wp:posOffset>
-                </wp:positionH>
-                <wp:positionV relativeFrom="paragraph">
-                  <wp:posOffset>635</wp:posOffset>
-                </wp:positionV>
-                <wp:extent cx="14605" cy="175260"/>
-                <wp:effectExtent l="0" t="0" r="0" b="0"/>
-                <wp:wrapNone/>
-                <wp:docPr id="6" name="Рамка6"/>
-                <a:graphic xmlns:a="http://schemas.openxmlformats.org/drawingml/2006/main">
-                  <a:graphicData uri="http://schemas.microsoft.com/office/word/2010/wordprocessingShape">
-                    <wps:wsp>
-                      <wps:cNvSpPr/>
-                      <wps:spPr>
-                        <a:xfrm>
-                          <a:off x="0" y="0"/>
-                          <a:ext cx="14760" cy="175320"/>
-                        </a:xfrm>
-                        <a:prstGeom prst="rect">
-                          <a:avLst/>
-                        </a:prstGeom>
-                        <a:solidFill>
-                          <a:srgbClr val="ffffff"/>
-                        </a:solidFill>
-                        <a:ln w="0">
-                          <a:noFill/>
-                        </a:ln>
-                      </wps:spPr>
-                      <wps:style>
-                        <a:lnRef idx="0"/>
-                        <a:fillRef idx="0"/>
-                        <a:effectRef idx="0"/>
-                        <a:fontRef idx="minor"/>
-                      </wps:style>
-                      <wps:txbx>
-                        <w:txbxContent>
-                          <w:p>
-                            <w:pPr>
-                              <w:pStyle w:val="Style13"/>
-                              <w:spacing w:lineRule="auto" w:line="276" w:before="0" w:after="140"/>
-                              <w:rPr/>
-                            </w:pPr>
-                            <w:r>
-                              <w:rPr/>
-                              <w:t>N</w:t>
-                            </w:r>
-                          </w:p>
-                        </w:txbxContent>
-                      </wps:txbx>
-                      <wps:bodyPr lIns="0" rIns="0" tIns="0" bIns="0" anchor="t">
-                        <a:noAutofit/>
-                      </wps:bodyPr>
-                    </wps:wsp>
-                  </a:graphicData>
-                </a:graphic>
-              </wp:anchor>
-            </w:drawing>
-          </mc:Choice>
-          <mc:Fallback>
-            <w:pict>
-              <v:rect id="shape_0" ID="Рамка6" path="m0,0l-2147483645,0l-2147483645,-2147483646l0,-2147483646xe" fillcolor="white" stroked="f" o:allowincell="f" style="position:absolute;margin-left:0pt;margin-top:0.05pt;width:1.1pt;height:13.75pt;mso-wrap-style:square;v-text-anchor:top">
-                <v:fill o:detectmouseclick="t" type="solid" color2="black"/>
-                <v:stroke color="#3465a4" joinstyle="round" endcap="flat"/>
-                <v:textbox>
-                  <w:txbxContent>
-                    <w:p>
-                      <w:pPr>
-                        <w:pStyle w:val="Style13"/>
-                        <w:spacing w:lineRule="auto" w:line="276" w:before="0" w:after="140"/>
-                        <w:rPr/>
-                      </w:pPr>
-                      <w:r>
-                        <w:rPr/>
-                        <w:t>N</w:t>
-                      </w:r>
-                    </w:p>
-                  </w:txbxContent>
-                </v:textbox>
-                <w10:wrap type="none"/>
-              </v:rect>
-            </w:pict>
-          </mc:Fallback>
-        </mc:AlternateContent>
-        <mc:AlternateContent>
-          <mc:Choice Requires="wps">
-            <w:drawing>
-              <wp:anchor behindDoc="0" distT="0" distB="0" distL="0" distR="0" simplePos="0" locked="0" layoutInCell="0" allowOverlap="1" relativeHeight="10">
-                <wp:simplePos x="0" y="0"/>
-                <wp:positionH relativeFrom="column">
-                  <wp:posOffset>0</wp:posOffset>
-                </wp:positionH>
-                <wp:positionV relativeFrom="paragraph">
-                  <wp:posOffset>635</wp:posOffset>
-                </wp:positionV>
-                <wp:extent cx="14605" cy="175260"/>
-                <wp:effectExtent l="0" t="0" r="0" b="0"/>
-                <wp:wrapNone/>
-                <wp:docPr id="8" name="Рамка7"/>
-                <a:graphic xmlns:a="http://schemas.openxmlformats.org/drawingml/2006/main">
-                  <a:graphicData uri="http://schemas.microsoft.com/office/word/2010/wordprocessingShape">
-                    <wps:wsp>
-                      <wps:cNvSpPr/>
-                      <wps:spPr>
-                        <a:xfrm>
-                          <a:off x="0" y="0"/>
-                          <a:ext cx="14760" cy="175320"/>
-                        </a:xfrm>
-                        <a:prstGeom prst="rect">
-                          <a:avLst/>
-                        </a:prstGeom>
-                        <a:solidFill>
-                          <a:srgbClr val="ffffff"/>
-                        </a:solidFill>
-                        <a:ln w="0">
-                          <a:noFill/>
-                        </a:ln>
-                      </wps:spPr>
-                      <wps:style>
-                        <a:lnRef idx="0"/>
-                        <a:fillRef idx="0"/>
-                        <a:effectRef idx="0"/>
-                        <a:fontRef idx="minor"/>
-                      </wps:style>
-                      <wps:txbx>
-                        <w:txbxContent>
-                          <w:p>
-                            <w:pPr>
-                              <w:pStyle w:val="Style13"/>
-                              <w:spacing w:lineRule="auto" w:line="276" w:before="0" w:after="140"/>
-                              <w:rPr/>
-                            </w:pPr>
-                            <w:r>
-                              <w:rPr/>
-                              <w:t>N</w:t>
-                            </w:r>
-                          </w:p>
-                        </w:txbxContent>
-                      </wps:txbx>
-                      <wps:bodyPr lIns="0" rIns="0" tIns="0" bIns="0" anchor="t">
-                        <a:noAutofit/>
-                      </wps:bodyPr>
-                    </wps:wsp>
-                  </a:graphicData>
-                </a:graphic>
-              </wp:anchor>
-            </w:drawing>
-          </mc:Choice>
-          <mc:Fallback>
-            <w:pict>
-              <v:rect id="shape_0" ID="Рамка7" path="m0,0l-2147483645,0l-2147483645,-2147483646l0,-2147483646xe" fillcolor="white" stroked="f" o:allowincell="f" style="position:absolute;margin-left:0pt;margin-top:0.05pt;width:1.1pt;height:13.75pt;mso-wrap-style:square;v-text-anchor:top">
-                <v:fill o:detectmouseclick="t" type="solid" color2="black"/>
-                <v:stroke color="#3465a4" joinstyle="round" endcap="flat"/>
-                <v:textbox>
-                  <w:txbxContent>
-                    <w:p>
-                      <w:pPr>
-                        <w:pStyle w:val="Style13"/>
-                        <w:spacing w:lineRule="auto" w:line="276" w:before="0" w:after="140"/>
-                        <w:rPr/>
-                      </w:pPr>
-                      <w:r>
-                        <w:rPr/>
-                        <w:t>N</w:t>
-                      </w:r>
-                    </w:p>
-                  </w:txbxContent>
-                </v:textbox>
-                <w10:wrap type="none"/>
-              </v:rect>
-            </w:pict>
-          </mc:Fallback>
-        </mc:AlternateContent>
-        <mc:AlternateContent>
-          <mc:Choice Requires="wps">
-            <w:drawing>
-              <wp:anchor behindDoc="0" distT="0" distB="0" distL="0" distR="0" simplePos="0" locked="0" layoutInCell="0" allowOverlap="1" relativeHeight="12">
-                <wp:simplePos x="0" y="0"/>
-                <wp:positionH relativeFrom="column">
-                  <wp:posOffset>0</wp:posOffset>
-                </wp:positionH>
-                <wp:positionV relativeFrom="paragraph">
-                  <wp:posOffset>635</wp:posOffset>
-                </wp:positionV>
-                <wp:extent cx="14605" cy="175260"/>
-                <wp:effectExtent l="0" t="0" r="0" b="0"/>
-                <wp:wrapNone/>
-                <wp:docPr id="10" name="Рамка8"/>
-                <a:graphic xmlns:a="http://schemas.openxmlformats.org/drawingml/2006/main">
-                  <a:graphicData uri="http://schemas.microsoft.com/office/word/2010/wordprocessingShape">
-                    <wps:wsp>
-                      <wps:cNvSpPr/>
-                      <wps:spPr>
-                        <a:xfrm>
-                          <a:off x="0" y="0"/>
-                          <a:ext cx="14760" cy="175320"/>
-                        </a:xfrm>
-                        <a:prstGeom prst="rect">
-                          <a:avLst/>
-                        </a:prstGeom>
-                        <a:solidFill>
-                          <a:srgbClr val="ffffff"/>
-                        </a:solidFill>
-                        <a:ln w="0">
-                          <a:noFill/>
-                        </a:ln>
-                      </wps:spPr>
-                      <wps:style>
-                        <a:lnRef idx="0"/>
-                        <a:fillRef idx="0"/>
-                        <a:effectRef idx="0"/>
-                        <a:fontRef idx="minor"/>
-                      </wps:style>
-                      <wps:txbx>
-                        <w:txbxContent>
-                          <w:p>
-                            <w:pPr>
-                              <w:pStyle w:val="Style13"/>
-                              <w:spacing w:lineRule="auto" w:line="276" w:before="0" w:after="140"/>
-                              <w:rPr/>
-                            </w:pPr>
-                            <w:r>
-                              <w:rPr/>
-                              <w:t>N</w:t>
-                            </w:r>
-                          </w:p>
-                        </w:txbxContent>
-                      </wps:txbx>
-                      <wps:bodyPr lIns="0" rIns="0" tIns="0" bIns="0" anchor="t">
-                        <a:noAutofit/>
-                      </wps:bodyPr>
-                    </wps:wsp>
-                  </a:graphicData>
-                </a:graphic>
-              </wp:anchor>
-            </w:drawing>
-          </mc:Choice>
-          <mc:Fallback>
-            <w:pict>
-              <v:rect id="shape_0" ID="Рамка8" path="m0,0l-2147483645,0l-2147483645,-2147483646l0,-2147483646xe" fillcolor="white" stroked="f" o:allowincell="f" style="position:absolute;margin-left:0pt;margin-top:0.05pt;width:1.1pt;height:13.75pt;mso-wrap-style:square;v-text-anchor:top">
-                <v:fill o:detectmouseclick="t" type="solid" color2="black"/>
-                <v:stroke color="#3465a4" joinstyle="round" endcap="flat"/>
-                <v:textbox>
-                  <w:txbxContent>
-                    <w:p>
-                      <w:pPr>
-                        <w:pStyle w:val="Style13"/>
-                        <w:spacing w:lineRule="auto" w:line="276" w:before="0" w:after="140"/>
-                        <w:rPr/>
-                      </w:pPr>
-                      <w:r>
-                        <w:rPr/>
-                        <w:t>N</w:t>
-                      </w:r>
-                    </w:p>
-                  </w:txbxContent>
-                </v:textbox>
-                <w10:wrap type="none"/>
-              </v:rect>
-            </w:pict>
-          </mc:Fallback>
-        </mc:AlternateContent>
-        <mc:AlternateContent>
-          <mc:Choice Requires="wps">
-            <w:drawing>
-              <wp:anchor behindDoc="0" distT="0" distB="0" distL="0" distR="0" simplePos="0" locked="0" layoutInCell="0" allowOverlap="1" relativeHeight="14">
-                <wp:simplePos x="0" y="0"/>
-                <wp:positionH relativeFrom="column">
-                  <wp:posOffset>0</wp:posOffset>
-                </wp:positionH>
-                <wp:positionV relativeFrom="paragraph">
-                  <wp:posOffset>635</wp:posOffset>
-                </wp:positionV>
-                <wp:extent cx="14605" cy="175260"/>
-                <wp:effectExtent l="0" t="0" r="0" b="0"/>
-                <wp:wrapNone/>
-                <wp:docPr id="12" name="Рамка9"/>
-                <a:graphic xmlns:a="http://schemas.openxmlformats.org/drawingml/2006/main">
-                  <a:graphicData uri="http://schemas.microsoft.com/office/word/2010/wordprocessingShape">
-                    <wps:wsp>
-                      <wps:cNvSpPr/>
-                      <wps:spPr>
-                        <a:xfrm>
-                          <a:off x="0" y="0"/>
-                          <a:ext cx="14760" cy="175320"/>
-                        </a:xfrm>
-                        <a:prstGeom prst="rect">
-                          <a:avLst/>
-                        </a:prstGeom>
-                        <a:solidFill>
-                          <a:srgbClr val="ffffff"/>
-                        </a:solidFill>
-                        <a:ln w="0">
-                          <a:noFill/>
-                        </a:ln>
-                      </wps:spPr>
-                      <wps:style>
-                        <a:lnRef idx="0"/>
-                        <a:fillRef idx="0"/>
-                        <a:effectRef idx="0"/>
-                        <a:fontRef idx="minor"/>
-                      </wps:style>
-                      <wps:txbx>
-                        <w:txbxContent>
-                          <w:p>
-                            <w:pPr>
-                              <w:pStyle w:val="Style13"/>
-                              <w:spacing w:lineRule="auto" w:line="276" w:before="0" w:after="140"/>
-                              <w:rPr/>
-                            </w:pPr>
-                            <w:r>
-                              <w:rPr/>
-                              <w:t>N</w:t>
-                            </w:r>
-                          </w:p>
-                        </w:txbxContent>
-                      </wps:txbx>
-                      <wps:bodyPr lIns="0" rIns="0" tIns="0" bIns="0" anchor="t">
-                        <a:noAutofit/>
-                      </wps:bodyPr>
-                    </wps:wsp>
-                  </a:graphicData>
-                </a:graphic>
-              </wp:anchor>
-            </w:drawing>
-          </mc:Choice>
-          <mc:Fallback>
-            <w:pict>
-              <v:rect id="shape_0" ID="Рамка9" path="m0,0l-2147483645,0l-2147483645,-2147483646l0,-2147483646xe" fillcolor="white" stroked="f" o:allowincell="f" style="position:absolute;margin-left:0pt;margin-top:0.05pt;width:1.1pt;height:13.75pt;mso-wrap-style:square;v-text-anchor:top">
-                <v:fill o:detectmouseclick="t" type="solid" color2="black"/>
-                <v:stroke color="#3465a4" joinstyle="round" endcap="flat"/>
-                <v:textbox>
-                  <w:txbxContent>
-                    <w:p>
-                      <w:pPr>
-                        <w:pStyle w:val="Style13"/>
-                        <w:spacing w:lineRule="auto" w:line="276" w:before="0" w:after="140"/>
-                        <w:rPr/>
-                      </w:pPr>
-                      <w:r>
-                        <w:rPr/>
-                        <w:t>N</w:t>
-                      </w:r>
-                    </w:p>
-                  </w:txbxContent>
-                </v:textbox>
-                <w10:wrap type="none"/>
-              </v:rect>
-            </w:pict>
-          </mc:Fallback>
-        </mc:AlternateContent>
-      </w:r>
-      <w:r>
-        <w:rPr>
-          <w:rFonts w:ascii="Times New Roman" w:hAnsi="Times New Roman"/>
-          <w:b/>
-          <w:bCs/>
-          <w:sz w:val="28"/>
-          <w:szCs w:val="28"/>
-        </w:rPr>
-        <w:t>Міністерство освіти і науки України</w:t>
-      </w:r>
-    </w:p>
-    <w:p>
-      <w:pPr>
-        <w:pStyle w:val="Normal"/>
-        <w:bidi w:val="0"/>
+      </w:r>
+    </w:p>
+    <w:p>
+      <w:pPr>
+        <w:pStyle w:val="Normal"/>
+        <w:spacing w:lineRule="auto" w:line="240" w:before="0" w:after="0"/>
         <w:jc w:val="center"/>
         <w:rPr>
-          <w:rFonts w:ascii="Times New Roman" w:hAnsi="Times New Roman"/>
-          <w:b/>
-          <w:b/>
-          <w:bCs/>
-          <w:sz w:val="28"/>
-          <w:szCs w:val="28"/>
-        </w:rPr>
-      </w:pPr>
-      <w:r>
-        <w:rPr>
-          <w:rFonts w:ascii="Times New Roman" w:hAnsi="Times New Roman"/>
-          <w:b/>
-          <w:bCs/>
-          <w:sz w:val="28"/>
-          <w:szCs w:val="28"/>
+          <w:rFonts w:ascii="Times New Roman" w:hAnsi="Times New Roman" w:eastAsia="Times New Roman" w:cs="Times New Roman"/>
+          <w:kern w:val="0"/>
+          <w:sz w:val="24"/>
+          <w:szCs w:val="24"/>
+          <w:lang w:eastAsia="uk-UA"/>
+          <w14:ligatures w14:val="none"/>
+        </w:rPr>
+      </w:pPr>
+      <w:r>
+        <w:rPr>
+          <w:rFonts w:eastAsia="Times New Roman" w:cs="Times New Roman" w:ascii="Times New Roman" w:hAnsi="Times New Roman"/>
+          <w:kern w:val="0"/>
+          <w:sz w:val="24"/>
+          <w:szCs w:val="24"/>
+          <w:lang w:eastAsia="uk-UA"/>
+          <w14:ligatures w14:val="none"/>
+        </w:rPr>
+      </w:r>
+    </w:p>
+    <w:p>
+      <w:pPr>
+        <w:pStyle w:val="Normal"/>
+        <w:spacing w:lineRule="auto" w:line="240" w:before="0" w:after="0"/>
+        <w:jc w:val="center"/>
+        <w:rPr>
+          <w:rFonts w:ascii="Times New Roman" w:hAnsi="Times New Roman" w:eastAsia="Times New Roman" w:cs="Times New Roman"/>
+          <w:kern w:val="0"/>
+          <w:sz w:val="24"/>
+          <w:szCs w:val="24"/>
+          <w:lang w:eastAsia="uk-UA"/>
+          <w14:ligatures w14:val="none"/>
+        </w:rPr>
+      </w:pPr>
+      <w:r>
+        <w:rPr>
+          <w:rFonts w:eastAsia="Times New Roman" w:cs="Times New Roman" w:ascii="Times New Roman" w:hAnsi="Times New Roman"/>
+          <w:kern w:val="0"/>
+          <w:sz w:val="24"/>
+          <w:szCs w:val="24"/>
+          <w:lang w:eastAsia="uk-UA"/>
+          <w14:ligatures w14:val="none"/>
+        </w:rPr>
+      </w:r>
+    </w:p>
+    <w:p>
+      <w:pPr>
+        <w:pStyle w:val="Normal"/>
+        <w:spacing w:lineRule="auto" w:line="240" w:before="0" w:after="0"/>
+        <w:jc w:val="center"/>
+        <w:rPr>
+          <w:rFonts w:ascii="Times New Roman" w:hAnsi="Times New Roman" w:eastAsia="Times New Roman" w:cs="Times New Roman"/>
+          <w:kern w:val="0"/>
+          <w:sz w:val="24"/>
+          <w:szCs w:val="24"/>
+          <w:lang w:eastAsia="uk-UA"/>
+          <w14:ligatures w14:val="none"/>
+        </w:rPr>
+      </w:pPr>
+      <w:r>
+        <w:rPr>
+          <w:rFonts w:eastAsia="Times New Roman" w:cs="Times New Roman" w:ascii="Times New Roman" w:hAnsi="Times New Roman"/>
+          <w:kern w:val="0"/>
+          <w:sz w:val="24"/>
+          <w:szCs w:val="24"/>
+          <w:lang w:eastAsia="uk-UA"/>
+          <w14:ligatures w14:val="none"/>
+        </w:rPr>
+      </w:r>
+    </w:p>
+    <w:p>
+      <w:pPr>
+        <w:pStyle w:val="Normal"/>
+        <w:spacing w:lineRule="auto" w:line="240" w:before="0" w:after="0"/>
+        <w:jc w:val="center"/>
+        <w:rPr>
+          <w:rFonts w:ascii="Times New Roman" w:hAnsi="Times New Roman" w:eastAsia="Times New Roman" w:cs="Times New Roman"/>
+          <w:kern w:val="0"/>
+          <w:sz w:val="24"/>
+          <w:szCs w:val="24"/>
+          <w:lang w:eastAsia="uk-UA"/>
+          <w14:ligatures w14:val="none"/>
+        </w:rPr>
+      </w:pPr>
+      <w:r>
+        <w:rPr>
+          <w:rFonts w:eastAsia="Times New Roman" w:cs="Times New Roman" w:ascii="Times New Roman" w:hAnsi="Times New Roman"/>
+          <w:kern w:val="0"/>
+          <w:sz w:val="24"/>
+          <w:szCs w:val="24"/>
+          <w:lang w:eastAsia="uk-UA"/>
+          <w14:ligatures w14:val="none"/>
+        </w:rPr>
+      </w:r>
+    </w:p>
+    <w:p>
+      <w:pPr>
+        <w:pStyle w:val="Normal"/>
+        <w:spacing w:lineRule="auto" w:line="240" w:before="0" w:after="0"/>
+        <w:jc w:val="center"/>
+        <w:rPr>
+          <w:rFonts w:ascii="Times New Roman" w:hAnsi="Times New Roman" w:eastAsia="Times New Roman" w:cs="Times New Roman"/>
+          <w:kern w:val="0"/>
+          <w:sz w:val="24"/>
+          <w:szCs w:val="24"/>
+          <w:lang w:eastAsia="uk-UA"/>
+          <w14:ligatures w14:val="none"/>
+        </w:rPr>
+      </w:pPr>
+      <w:r>
+        <w:rPr>
+          <w:rFonts w:eastAsia="Times New Roman" w:cs="Times New Roman" w:ascii="Times New Roman" w:hAnsi="Times New Roman"/>
+          <w:kern w:val="0"/>
+          <w:sz w:val="24"/>
+          <w:szCs w:val="24"/>
+          <w:lang w:eastAsia="uk-UA"/>
+          <w14:ligatures w14:val="none"/>
+        </w:rPr>
+      </w:r>
+    </w:p>
+    <w:p>
+      <w:pPr>
+        <w:pStyle w:val="Normal"/>
+        <w:spacing w:lineRule="auto" w:line="240" w:before="0" w:after="0"/>
+        <w:jc w:val="center"/>
+        <w:rPr>
+          <w:rFonts w:ascii="Times New Roman" w:hAnsi="Times New Roman" w:eastAsia="Times New Roman" w:cs="Times New Roman"/>
+          <w:b/>
+          <w:b/>
+          <w:kern w:val="0"/>
+          <w:sz w:val="40"/>
+          <w:szCs w:val="40"/>
+          <w:lang w:eastAsia="uk-UA"/>
+          <w14:ligatures w14:val="none"/>
+        </w:rPr>
+      </w:pPr>
+      <w:r>
+        <w:rPr>
+          <w:rFonts w:eastAsia="Times New Roman" w:cs="Times New Roman" w:ascii="Times New Roman" w:hAnsi="Times New Roman"/>
+          <w:b/>
+          <w:kern w:val="0"/>
+          <w:sz w:val="40"/>
+          <w:szCs w:val="40"/>
+          <w:lang w:eastAsia="uk-UA"/>
+          <w14:ligatures w14:val="none"/>
+        </w:rPr>
+      </w:r>
+    </w:p>
+    <w:p>
+      <w:pPr>
+        <w:pStyle w:val="Normal"/>
+        <w:spacing w:lineRule="auto" w:line="240" w:before="0" w:after="0"/>
+        <w:jc w:val="center"/>
+        <w:rPr>
+          <w:rFonts w:ascii="Times New Roman" w:hAnsi="Times New Roman" w:eastAsia="Times New Roman" w:cs="Times New Roman"/>
+          <w:b/>
+          <w:b/>
+          <w:kern w:val="0"/>
+          <w:sz w:val="40"/>
+          <w:szCs w:val="40"/>
+          <w:lang w:eastAsia="uk-UA"/>
+          <w14:ligatures w14:val="none"/>
+        </w:rPr>
+      </w:pPr>
+      <w:r>
+        <w:rPr>
+          <w:rFonts w:eastAsia="Times New Roman" w:cs="Times New Roman" w:ascii="Times New Roman" w:hAnsi="Times New Roman"/>
+          <w:b/>
+          <w:kern w:val="0"/>
+          <w:sz w:val="40"/>
+          <w:szCs w:val="40"/>
+          <w:lang w:eastAsia="uk-UA"/>
+          <w14:ligatures w14:val="none"/>
+        </w:rPr>
+      </w:r>
+    </w:p>
+    <w:p>
+      <w:pPr>
+        <w:pStyle w:val="Normal"/>
+        <w:spacing w:lineRule="auto" w:line="240" w:before="0" w:after="0"/>
+        <w:jc w:val="center"/>
+        <w:rPr>
+          <w:rFonts w:ascii="Times New Roman" w:hAnsi="Times New Roman" w:eastAsia="Times New Roman" w:cs="Times New Roman"/>
+          <w:b/>
+          <w:b/>
+          <w:kern w:val="0"/>
+          <w:sz w:val="40"/>
+          <w:szCs w:val="40"/>
+          <w:lang w:eastAsia="uk-UA"/>
+          <w14:ligatures w14:val="none"/>
+        </w:rPr>
+      </w:pPr>
+      <w:r>
+        <w:rPr>
+          <w:rFonts w:eastAsia="Times New Roman" w:cs="Times New Roman" w:ascii="Times New Roman" w:hAnsi="Times New Roman"/>
+          <w:b/>
+          <w:kern w:val="0"/>
+          <w:sz w:val="40"/>
+          <w:szCs w:val="40"/>
+          <w:lang w:eastAsia="uk-UA"/>
+          <w14:ligatures w14:val="none"/>
+        </w:rPr>
+      </w:r>
+    </w:p>
+    <w:p>
+      <w:pPr>
+        <w:pStyle w:val="Normal"/>
+        <w:spacing w:lineRule="auto" w:line="240" w:before="0" w:after="0"/>
+        <w:jc w:val="center"/>
+        <w:rPr>
+          <w:rFonts w:ascii="Times New Roman" w:hAnsi="Times New Roman" w:eastAsia="Times New Roman" w:cs="Times New Roman"/>
+          <w:b/>
+          <w:b/>
+          <w:kern w:val="0"/>
+          <w:sz w:val="40"/>
+          <w:szCs w:val="40"/>
+          <w:lang w:eastAsia="uk-UA"/>
+          <w14:ligatures w14:val="none"/>
+        </w:rPr>
+      </w:pPr>
+      <w:r>
+        <w:rPr>
+          <w:rFonts w:eastAsia="Times New Roman" w:cs="Times New Roman" w:ascii="Times New Roman" w:hAnsi="Times New Roman"/>
+          <w:b/>
+          <w:kern w:val="0"/>
+          <w:sz w:val="40"/>
+          <w:szCs w:val="40"/>
+          <w:lang w:eastAsia="uk-UA"/>
+          <w14:ligatures w14:val="none"/>
+        </w:rPr>
+        <w:t>Звіт</w:t>
+      </w:r>
+    </w:p>
+    <w:p>
+      <w:pPr>
+        <w:pStyle w:val="Normal"/>
+        <w:tabs>
+          <w:tab w:val="clear" w:pos="709"/>
+          <w:tab w:val="center" w:pos="4819" w:leader="none"/>
+          <w:tab w:val="left" w:pos="7468" w:leader="none"/>
+        </w:tabs>
+        <w:spacing w:lineRule="auto" w:line="240" w:before="0" w:after="0"/>
+        <w:rPr>
+          <w:rFonts w:ascii="Times New Roman" w:hAnsi="Times New Roman" w:eastAsia="Times New Roman" w:cs="Times New Roman"/>
+          <w:b/>
+          <w:b/>
+          <w:kern w:val="0"/>
+          <w:sz w:val="28"/>
+          <w:szCs w:val="28"/>
+          <w:lang w:eastAsia="uk-UA"/>
+          <w14:ligatures w14:val="none"/>
+        </w:rPr>
+      </w:pPr>
+      <w:r>
+        <w:rPr>
+          <w:rFonts w:eastAsia="Times New Roman" w:cs="Times New Roman" w:ascii="Times New Roman" w:hAnsi="Times New Roman"/>
+          <w:b/>
+          <w:kern w:val="0"/>
+          <w:sz w:val="28"/>
+          <w:szCs w:val="28"/>
+          <w:lang w:eastAsia="uk-UA"/>
+          <w14:ligatures w14:val="none"/>
+        </w:rPr>
+        <w:tab/>
+      </w:r>
+    </w:p>
+    <w:p>
+      <w:pPr>
+        <w:pStyle w:val="Normal"/>
+        <w:tabs>
+          <w:tab w:val="clear" w:pos="709"/>
+          <w:tab w:val="center" w:pos="4819" w:leader="none"/>
+          <w:tab w:val="left" w:pos="7468" w:leader="none"/>
+        </w:tabs>
+        <w:spacing w:lineRule="auto" w:line="240" w:before="0" w:after="0"/>
+        <w:rPr>
+          <w:rFonts w:ascii="Times New Roman" w:hAnsi="Times New Roman" w:eastAsia="Times New Roman" w:cs="Times New Roman"/>
+          <w:b/>
+          <w:b/>
+          <w:kern w:val="0"/>
+          <w:sz w:val="28"/>
+          <w:szCs w:val="28"/>
+          <w:lang w:eastAsia="uk-UA"/>
+          <w14:ligatures w14:val="none"/>
+        </w:rPr>
+      </w:pPr>
+      <w:r>
+        <w:rPr>
+          <w:rFonts w:eastAsia="Times New Roman" w:cs="Times New Roman" w:ascii="Times New Roman" w:hAnsi="Times New Roman"/>
+          <w:b/>
+          <w:kern w:val="0"/>
+          <w:sz w:val="28"/>
+          <w:szCs w:val="28"/>
+          <w:lang w:eastAsia="uk-UA"/>
+          <w14:ligatures w14:val="none"/>
+        </w:rPr>
+      </w:r>
+    </w:p>
+    <w:p>
+      <w:pPr>
+        <w:pStyle w:val="Normal"/>
+        <w:tabs>
+          <w:tab w:val="clear" w:pos="709"/>
+          <w:tab w:val="center" w:pos="4819" w:leader="none"/>
+          <w:tab w:val="left" w:pos="7468" w:leader="none"/>
+        </w:tabs>
+        <w:spacing w:lineRule="auto" w:line="240" w:before="0" w:after="0"/>
+        <w:rPr>
+          <w:rFonts w:ascii="Times New Roman" w:hAnsi="Times New Roman" w:eastAsia="Times New Roman" w:cs="Times New Roman"/>
+          <w:b/>
+          <w:b/>
+          <w:kern w:val="0"/>
+          <w:sz w:val="28"/>
+          <w:szCs w:val="28"/>
+          <w:lang w:eastAsia="uk-UA"/>
+          <w14:ligatures w14:val="none"/>
+        </w:rPr>
+      </w:pPr>
+      <w:r>
+        <w:rPr>
+          <w:rFonts w:eastAsia="Times New Roman" w:cs="Times New Roman" w:ascii="Times New Roman" w:hAnsi="Times New Roman"/>
+          <w:b/>
+          <w:kern w:val="0"/>
+          <w:sz w:val="28"/>
+          <w:szCs w:val="28"/>
+          <w:lang w:eastAsia="uk-UA"/>
+          <w14:ligatures w14:val="none"/>
+        </w:rPr>
+      </w:r>
+    </w:p>
+    <w:p>
+      <w:pPr>
+        <w:pStyle w:val="Normal"/>
+        <w:tabs>
+          <w:tab w:val="clear" w:pos="709"/>
+          <w:tab w:val="center" w:pos="4819" w:leader="none"/>
+          <w:tab w:val="left" w:pos="7468" w:leader="none"/>
+        </w:tabs>
+        <w:spacing w:lineRule="auto" w:line="240" w:before="0" w:after="0"/>
+        <w:rPr>
+          <w:rFonts w:ascii="Times New Roman" w:hAnsi="Times New Roman" w:eastAsia="Times New Roman" w:cs="Times New Roman"/>
+          <w:b/>
+          <w:b/>
+          <w:kern w:val="0"/>
+          <w:sz w:val="28"/>
+          <w:szCs w:val="28"/>
+          <w:lang w:eastAsia="uk-UA"/>
+          <w14:ligatures w14:val="none"/>
+        </w:rPr>
+      </w:pPr>
+      <w:r>
+        <w:rPr>
+          <w:rFonts w:eastAsia="Times New Roman" w:cs="Times New Roman" w:ascii="Times New Roman" w:hAnsi="Times New Roman"/>
+          <w:b/>
+          <w:kern w:val="0"/>
+          <w:sz w:val="28"/>
+          <w:szCs w:val="28"/>
+          <w:lang w:eastAsia="uk-UA"/>
+          <w14:ligatures w14:val="none"/>
+        </w:rPr>
+      </w:r>
+    </w:p>
+    <w:p>
+      <w:pPr>
+        <w:pStyle w:val="Normal"/>
+        <w:tabs>
+          <w:tab w:val="clear" w:pos="709"/>
+          <w:tab w:val="center" w:pos="4819" w:leader="none"/>
+          <w:tab w:val="left" w:pos="7468" w:leader="none"/>
+        </w:tabs>
+        <w:spacing w:lineRule="auto" w:line="240" w:before="0" w:after="0"/>
+        <w:rPr>
+          <w:rFonts w:ascii="Times New Roman" w:hAnsi="Times New Roman" w:eastAsia="Times New Roman" w:cs="Times New Roman"/>
+          <w:b/>
+          <w:b/>
+          <w:kern w:val="0"/>
+          <w:sz w:val="28"/>
+          <w:szCs w:val="28"/>
+          <w:lang w:eastAsia="uk-UA"/>
+          <w14:ligatures w14:val="none"/>
+        </w:rPr>
+      </w:pPr>
+      <w:r>
+        <w:rPr>
+          <w:rFonts w:eastAsia="Times New Roman" w:cs="Times New Roman" w:ascii="Times New Roman" w:hAnsi="Times New Roman"/>
+          <w:b/>
+          <w:kern w:val="0"/>
+          <w:sz w:val="28"/>
+          <w:szCs w:val="28"/>
+          <w:lang w:eastAsia="uk-UA"/>
+          <w14:ligatures w14:val="none"/>
+        </w:rPr>
+      </w:r>
+    </w:p>
+    <w:p>
+      <w:pPr>
+        <w:pStyle w:val="Normal"/>
+        <w:tabs>
+          <w:tab w:val="clear" w:pos="709"/>
+          <w:tab w:val="center" w:pos="4819" w:leader="none"/>
+          <w:tab w:val="left" w:pos="7468" w:leader="none"/>
+        </w:tabs>
+        <w:spacing w:lineRule="auto" w:line="240" w:before="0" w:after="0"/>
+        <w:jc w:val="center"/>
+        <w:rPr>
+          <w:rFonts w:ascii="Times New Roman" w:hAnsi="Times New Roman" w:eastAsia="Times New Roman" w:cs="Times New Roman"/>
+          <w:b/>
+          <w:b/>
+          <w:kern w:val="0"/>
+          <w:sz w:val="28"/>
+          <w:szCs w:val="28"/>
+          <w:lang w:eastAsia="uk-UA"/>
+          <w14:ligatures w14:val="none"/>
+        </w:rPr>
+      </w:pPr>
+      <w:r>
+        <w:rPr>
+          <w:rFonts w:eastAsia="Times New Roman" w:cs="Times New Roman" w:ascii="Times New Roman" w:hAnsi="Times New Roman"/>
+          <w:b/>
+          <w:kern w:val="0"/>
+          <w:sz w:val="56"/>
+          <w:szCs w:val="56"/>
+          <w:lang w:eastAsia="uk-UA"/>
+          <w14:ligatures w14:val="none"/>
+        </w:rPr>
+        <w:t>Звіт</w:t>
+      </w:r>
+      <w:r>
+        <w:rPr>
+          <w:rFonts w:eastAsia="Times New Roman" w:cs="Times New Roman" w:ascii="Times New Roman" w:hAnsi="Times New Roman"/>
+          <w:b/>
+          <w:kern w:val="0"/>
+          <w:sz w:val="28"/>
+          <w:szCs w:val="28"/>
+          <w:lang w:eastAsia="uk-UA"/>
+          <w14:ligatures w14:val="none"/>
         </w:rPr>
         <w:t xml:space="preserve"> </w:t>
       </w:r>
-      <w:r>
-        <w:rPr>
-          <w:rFonts w:ascii="Times New Roman" w:hAnsi="Times New Roman"/>
-          <w:b/>
-          <w:bCs/>
-          <w:sz w:val="28"/>
-          <w:szCs w:val="28"/>
-        </w:rPr>
-        <w:t>Національному університеті</w:t>
-      </w:r>
-    </w:p>
-    <w:p>
-      <w:pPr>
-        <w:pStyle w:val="Normal"/>
-        <w:bidi w:val="0"/>
+    </w:p>
+    <w:p>
+      <w:pPr>
+        <w:pStyle w:val="Normal"/>
+        <w:tabs>
+          <w:tab w:val="clear" w:pos="709"/>
+          <w:tab w:val="center" w:pos="4819" w:leader="none"/>
+          <w:tab w:val="left" w:pos="7468" w:leader="none"/>
+        </w:tabs>
+        <w:spacing w:lineRule="auto" w:line="240" w:before="0" w:after="0"/>
         <w:jc w:val="center"/>
         <w:rPr>
-          <w:rFonts w:ascii="Times New Roman" w:hAnsi="Times New Roman"/>
-          <w:b/>
-          <w:b/>
-          <w:bCs/>
-          <w:sz w:val="28"/>
-          <w:szCs w:val="28"/>
-        </w:rPr>
-      </w:pPr>
-      <w:r>
-        <w:rPr>
-          <w:rFonts w:ascii="Times New Roman" w:hAnsi="Times New Roman"/>
-          <w:b/>
-          <w:bCs/>
-          <w:sz w:val="28"/>
-          <w:szCs w:val="28"/>
+          <w:rFonts w:ascii="Times New Roman" w:hAnsi="Times New Roman" w:eastAsia="Times New Roman" w:cs="Times New Roman"/>
+          <w:b/>
+          <w:b/>
+          <w:kern w:val="0"/>
+          <w:sz w:val="28"/>
+          <w:szCs w:val="28"/>
+          <w:lang w:eastAsia="uk-UA"/>
+          <w14:ligatures w14:val="none"/>
+        </w:rPr>
+      </w:pPr>
+      <w:r>
+        <w:rPr>
+          <w:rFonts w:eastAsia="Times New Roman" w:cs="Times New Roman" w:ascii="Times New Roman" w:hAnsi="Times New Roman"/>
+          <w:b/>
+          <w:kern w:val="0"/>
+          <w:sz w:val="28"/>
+          <w:szCs w:val="28"/>
+          <w:lang w:eastAsia="uk-UA"/>
+          <w14:ligatures w14:val="none"/>
+        </w:rPr>
+        <w:t>про виконання лабораторних та практичних робіт блоку № 4</w:t>
+      </w:r>
+    </w:p>
+    <w:p>
+      <w:pPr>
+        <w:pStyle w:val="Normal"/>
+        <w:spacing w:lineRule="auto" w:line="240" w:before="0" w:after="0"/>
+        <w:jc w:val="center"/>
+        <w:rPr>
+          <w:rFonts w:ascii="Times New Roman" w:hAnsi="Times New Roman" w:eastAsia="Times New Roman" w:cs="Times New Roman"/>
+          <w:kern w:val="0"/>
+          <w:sz w:val="28"/>
+          <w:szCs w:val="28"/>
+          <w:lang w:eastAsia="uk-UA"/>
+          <w14:ligatures w14:val="none"/>
+        </w:rPr>
+      </w:pPr>
+      <w:r>
+        <w:rPr>
+          <w:rFonts w:eastAsia="Times New Roman" w:cs="Times New Roman" w:ascii="Times New Roman" w:hAnsi="Times New Roman"/>
+          <w:kern w:val="0"/>
+          <w:sz w:val="28"/>
+          <w:szCs w:val="28"/>
+          <w:lang w:eastAsia="uk-UA"/>
+          <w14:ligatures w14:val="none"/>
+        </w:rPr>
+        <w:t>На тему:  «Одновимірні масиви. Двовимірні Масиви. Вказівники та Посилання. Динамічні масиви. Структури даних. Вкладені структури. Алгоритми обробки та робота з масивами та структурами.</w:t>
+      </w:r>
+    </w:p>
+    <w:p>
+      <w:pPr>
+        <w:pStyle w:val="Normal"/>
+        <w:spacing w:lineRule="auto" w:line="240" w:before="0" w:after="0"/>
+        <w:jc w:val="center"/>
+        <w:rPr>
+          <w:rFonts w:ascii="Times New Roman" w:hAnsi="Times New Roman" w:eastAsia="Times New Roman" w:cs="Times New Roman"/>
+          <w:kern w:val="0"/>
+          <w:sz w:val="28"/>
+          <w:szCs w:val="28"/>
+          <w:lang w:eastAsia="uk-UA"/>
+          <w14:ligatures w14:val="none"/>
+        </w:rPr>
+      </w:pPr>
+      <w:r>
+        <w:rPr>
+          <w:rFonts w:eastAsia="Times New Roman" w:cs="Times New Roman" w:ascii="Times New Roman" w:hAnsi="Times New Roman"/>
+          <w:b/>
+          <w:i/>
+          <w:kern w:val="0"/>
+          <w:sz w:val="28"/>
+          <w:szCs w:val="28"/>
+          <w:lang w:eastAsia="uk-UA"/>
+          <w14:ligatures w14:val="none"/>
+        </w:rPr>
+        <w:t xml:space="preserve">з дисципліни: </w:t>
+      </w:r>
+      <w:r>
+        <w:rPr>
+          <w:rFonts w:eastAsia="Times New Roman" w:cs="Times New Roman" w:ascii="Times New Roman" w:hAnsi="Times New Roman"/>
+          <w:kern w:val="0"/>
+          <w:sz w:val="28"/>
+          <w:szCs w:val="28"/>
+          <w:lang w:eastAsia="uk-UA"/>
+          <w14:ligatures w14:val="none"/>
+        </w:rPr>
+        <w:t>«Основи програмування»</w:t>
+      </w:r>
+    </w:p>
+    <w:p>
+      <w:pPr>
+        <w:pStyle w:val="Normal"/>
+        <w:spacing w:lineRule="auto" w:line="240" w:before="0" w:after="0"/>
+        <w:jc w:val="center"/>
+        <w:rPr>
+          <w:rFonts w:ascii="Times New Roman" w:hAnsi="Times New Roman" w:eastAsia="Times New Roman" w:cs="Times New Roman"/>
+          <w:kern w:val="0"/>
+          <w:sz w:val="28"/>
+          <w:szCs w:val="28"/>
+          <w:lang w:eastAsia="uk-UA"/>
+          <w14:ligatures w14:val="none"/>
+        </w:rPr>
+      </w:pPr>
+      <w:r>
+        <w:rPr>
+          <w:rFonts w:eastAsia="Times New Roman" w:cs="Times New Roman" w:ascii="Times New Roman" w:hAnsi="Times New Roman"/>
+          <w:kern w:val="0"/>
+          <w:sz w:val="28"/>
+          <w:szCs w:val="28"/>
+          <w:lang w:eastAsia="uk-UA"/>
+          <w14:ligatures w14:val="none"/>
+        </w:rPr>
+        <w:t>до:</w:t>
+      </w:r>
+    </w:p>
+    <w:p>
+      <w:pPr>
+        <w:pStyle w:val="Normal"/>
+        <w:spacing w:lineRule="auto" w:line="240" w:before="0" w:after="0"/>
+        <w:jc w:val="center"/>
+        <w:rPr>
+          <w:rFonts w:ascii="Times New Roman" w:hAnsi="Times New Roman" w:eastAsia="Times New Roman" w:cs="Times New Roman"/>
+          <w:kern w:val="0"/>
+          <w:sz w:val="28"/>
+          <w:szCs w:val="28"/>
+          <w:lang w:val="ru-RU" w:eastAsia="uk-UA"/>
+          <w14:ligatures w14:val="none"/>
+        </w:rPr>
+      </w:pPr>
+      <w:r>
+        <w:rPr>
+          <w:rFonts w:eastAsia="Times New Roman" w:cs="Times New Roman" w:ascii="Times New Roman" w:hAnsi="Times New Roman"/>
+          <w:kern w:val="0"/>
+          <w:sz w:val="28"/>
+          <w:szCs w:val="28"/>
+          <w:lang w:eastAsia="uk-UA"/>
+          <w14:ligatures w14:val="none"/>
+        </w:rPr>
+        <w:t xml:space="preserve">Практичних Робіт до блоку № </w:t>
+      </w:r>
+      <w:r>
+        <w:rPr>
+          <w:rFonts w:eastAsia="Times New Roman" w:cs="Times New Roman" w:ascii="Times New Roman" w:hAnsi="Times New Roman"/>
+          <w:kern w:val="0"/>
+          <w:sz w:val="28"/>
+          <w:szCs w:val="28"/>
+          <w:lang w:val="ru-RU" w:eastAsia="uk-UA"/>
+          <w14:ligatures w14:val="none"/>
+        </w:rPr>
+        <w:t>4</w:t>
+      </w:r>
+    </w:p>
+    <w:p>
+      <w:pPr>
+        <w:pStyle w:val="Normal"/>
+        <w:spacing w:lineRule="auto" w:line="240" w:before="0" w:after="0"/>
+        <w:jc w:val="center"/>
+        <w:rPr>
+          <w:rFonts w:ascii="Times New Roman" w:hAnsi="Times New Roman" w:eastAsia="Times New Roman" w:cs="Times New Roman"/>
+          <w:kern w:val="0"/>
+          <w:sz w:val="28"/>
+          <w:szCs w:val="28"/>
+          <w:lang w:val="ru-RU" w:eastAsia="uk-UA"/>
+          <w14:ligatures w14:val="none"/>
+        </w:rPr>
+      </w:pPr>
+      <w:r>
+        <w:rPr>
+          <w:rFonts w:eastAsia="Times New Roman" w:cs="Times New Roman" w:ascii="Times New Roman" w:hAnsi="Times New Roman"/>
+          <w:kern w:val="0"/>
+          <w:sz w:val="28"/>
+          <w:szCs w:val="28"/>
+          <w:lang w:val="ru-RU" w:eastAsia="uk-UA"/>
+          <w14:ligatures w14:val="none"/>
+        </w:rPr>
+        <w:tab/>
+      </w:r>
+    </w:p>
+    <w:p>
+      <w:pPr>
+        <w:pStyle w:val="Normal"/>
+        <w:spacing w:lineRule="auto" w:line="240" w:before="0" w:after="0"/>
+        <w:jc w:val="center"/>
+        <w:rPr>
+          <w:rFonts w:ascii="Times New Roman" w:hAnsi="Times New Roman" w:eastAsia="Times New Roman" w:cs="Times New Roman"/>
+          <w:kern w:val="0"/>
+          <w:sz w:val="28"/>
+          <w:szCs w:val="28"/>
+          <w:lang w:eastAsia="uk-UA"/>
+          <w14:ligatures w14:val="none"/>
+        </w:rPr>
+      </w:pPr>
+      <w:r>
+        <w:rPr>
+          <w:rFonts w:eastAsia="Times New Roman" w:cs="Times New Roman" w:ascii="Times New Roman" w:hAnsi="Times New Roman"/>
+          <w:kern w:val="0"/>
+          <w:sz w:val="28"/>
+          <w:szCs w:val="28"/>
+          <w:lang w:eastAsia="uk-UA"/>
+          <w14:ligatures w14:val="none"/>
+        </w:rPr>
+      </w:r>
+    </w:p>
+    <w:p>
+      <w:pPr>
+        <w:pStyle w:val="Normal"/>
+        <w:spacing w:lineRule="auto" w:line="240" w:before="0" w:after="0"/>
+        <w:jc w:val="center"/>
+        <w:rPr>
+          <w:rFonts w:ascii="Times New Roman" w:hAnsi="Times New Roman" w:eastAsia="Times New Roman" w:cs="Times New Roman"/>
+          <w:kern w:val="0"/>
+          <w:sz w:val="28"/>
+          <w:szCs w:val="28"/>
+          <w:lang w:eastAsia="uk-UA"/>
+          <w14:ligatures w14:val="none"/>
+        </w:rPr>
+      </w:pPr>
+      <w:r>
+        <w:rPr>
+          <w:rFonts w:eastAsia="Times New Roman" w:cs="Times New Roman" w:ascii="Times New Roman" w:hAnsi="Times New Roman"/>
+          <w:kern w:val="0"/>
+          <w:sz w:val="28"/>
+          <w:szCs w:val="28"/>
+          <w:lang w:eastAsia="uk-UA"/>
+          <w14:ligatures w14:val="none"/>
+        </w:rPr>
+      </w:r>
+    </w:p>
+    <w:p>
+      <w:pPr>
+        <w:pStyle w:val="Normal"/>
+        <w:spacing w:lineRule="auto" w:line="240" w:before="0" w:after="0"/>
+        <w:jc w:val="center"/>
+        <w:rPr>
+          <w:rFonts w:ascii="Times New Roman" w:hAnsi="Times New Roman" w:eastAsia="Times New Roman" w:cs="Times New Roman"/>
+          <w:b/>
+          <w:b/>
+          <w:smallCaps/>
+          <w:kern w:val="0"/>
+          <w:sz w:val="28"/>
+          <w:szCs w:val="28"/>
+          <w:lang w:eastAsia="uk-UA"/>
+          <w14:ligatures w14:val="none"/>
+        </w:rPr>
+      </w:pPr>
+      <w:r>
+        <w:rPr>
+          <w:rFonts w:eastAsia="Times New Roman" w:cs="Times New Roman" w:ascii="Times New Roman" w:hAnsi="Times New Roman"/>
+          <w:b/>
+          <w:smallCaps/>
+          <w:kern w:val="0"/>
+          <w:sz w:val="28"/>
+          <w:szCs w:val="28"/>
+          <w:lang w:eastAsia="uk-UA"/>
+          <w14:ligatures w14:val="none"/>
+        </w:rPr>
+      </w:r>
+    </w:p>
+    <w:p>
+      <w:pPr>
+        <w:pStyle w:val="Normal"/>
+        <w:spacing w:lineRule="auto" w:line="360" w:before="0" w:after="0"/>
+        <w:rPr>
+          <w:rFonts w:ascii="Times New Roman" w:hAnsi="Times New Roman" w:eastAsia="Times New Roman" w:cs="Times New Roman"/>
+          <w:kern w:val="0"/>
+          <w:sz w:val="28"/>
+          <w:szCs w:val="28"/>
+          <w:lang w:eastAsia="uk-UA"/>
+          <w14:ligatures w14:val="none"/>
+        </w:rPr>
+      </w:pPr>
+      <w:r>
+        <w:rPr>
+          <w:rFonts w:eastAsia="Times New Roman" w:cs="Times New Roman" w:ascii="Times New Roman" w:hAnsi="Times New Roman"/>
+          <w:kern w:val="0"/>
+          <w:sz w:val="28"/>
+          <w:szCs w:val="28"/>
+          <w:lang w:eastAsia="uk-UA"/>
+          <w14:ligatures w14:val="none"/>
+        </w:rPr>
+      </w:r>
+    </w:p>
+    <w:p>
+      <w:pPr>
+        <w:pStyle w:val="Normal"/>
+        <w:spacing w:lineRule="auto" w:line="240" w:before="0" w:after="0"/>
+        <w:jc w:val="end"/>
+        <w:rPr>
+          <w:rFonts w:ascii="Times New Roman" w:hAnsi="Times New Roman" w:eastAsia="Times New Roman" w:cs="Times New Roman"/>
+          <w:b/>
+          <w:b/>
+          <w:kern w:val="0"/>
+          <w:sz w:val="28"/>
+          <w:szCs w:val="28"/>
+          <w:lang w:eastAsia="uk-UA"/>
+          <w14:ligatures w14:val="none"/>
+        </w:rPr>
+      </w:pPr>
+      <w:r>
+        <w:rPr>
+          <w:rFonts w:eastAsia="Times New Roman" w:cs="Times New Roman" w:ascii="Times New Roman" w:hAnsi="Times New Roman"/>
+          <w:b/>
+          <w:kern w:val="0"/>
+          <w:sz w:val="28"/>
+          <w:szCs w:val="28"/>
+          <w:lang w:eastAsia="uk-UA"/>
+          <w14:ligatures w14:val="none"/>
+        </w:rPr>
+        <w:t>Виконав:</w:t>
+      </w:r>
+    </w:p>
+    <w:p>
+      <w:pPr>
+        <w:pStyle w:val="Normal"/>
+        <w:spacing w:lineRule="auto" w:line="240" w:before="0" w:after="0"/>
+        <w:jc w:val="end"/>
+        <w:rPr>
+          <w:rFonts w:ascii="Times New Roman" w:hAnsi="Times New Roman" w:eastAsia="Times New Roman" w:cs="Times New Roman"/>
+          <w:b/>
+          <w:b/>
+          <w:i/>
+          <w:i/>
+          <w:kern w:val="0"/>
+          <w:sz w:val="28"/>
+          <w:szCs w:val="28"/>
+          <w:lang w:eastAsia="uk-UA"/>
+          <w14:ligatures w14:val="none"/>
+        </w:rPr>
+      </w:pPr>
+      <w:r>
+        <w:rPr>
+          <w:rFonts w:eastAsia="Times New Roman" w:cs="Times New Roman" w:ascii="Times New Roman" w:hAnsi="Times New Roman"/>
+          <w:b/>
+          <w:i/>
+          <w:kern w:val="0"/>
+          <w:sz w:val="28"/>
+          <w:szCs w:val="28"/>
+          <w:lang w:eastAsia="uk-UA"/>
+          <w14:ligatures w14:val="none"/>
         </w:rPr>
         <w:t xml:space="preserve"> </w:t>
       </w:r>
       <w:r>
         <w:rPr>
-          <w:rFonts w:ascii="Times New Roman" w:hAnsi="Times New Roman"/>
-          <w:b/>
-          <w:bCs/>
-          <w:sz w:val="28"/>
-          <w:szCs w:val="28"/>
-        </w:rPr>
-        <w:t xml:space="preserve">"Львівська Політехніка" </w:t>
-      </w:r>
-    </w:p>
-    <w:p>
-      <w:pPr>
-        <w:pStyle w:val="Normal"/>
-        <w:bidi w:val="0"/>
+          <w:rFonts w:eastAsia="Times New Roman" w:cs="Times New Roman" w:ascii="Times New Roman" w:hAnsi="Times New Roman"/>
+          <w:kern w:val="0"/>
+          <w:sz w:val="28"/>
+          <w:szCs w:val="28"/>
+          <w:lang w:eastAsia="uk-UA"/>
+          <w14:ligatures w14:val="none"/>
+        </w:rPr>
+        <w:t>Студент  групи ШІ-13</w:t>
+      </w:r>
+    </w:p>
+    <w:p>
+      <w:pPr>
+        <w:pStyle w:val="Normal"/>
+        <w:spacing w:lineRule="auto" w:line="240" w:before="0" w:after="0"/>
+        <w:jc w:val="end"/>
+        <w:rPr>
+          <w:rFonts w:ascii="Times New Roman" w:hAnsi="Times New Roman" w:eastAsia="Times New Roman" w:cs="Times New Roman"/>
+          <w:kern w:val="0"/>
+          <w:sz w:val="28"/>
+          <w:szCs w:val="28"/>
+          <w:lang w:eastAsia="uk-UA"/>
+          <w14:ligatures w14:val="none"/>
+        </w:rPr>
+      </w:pPr>
+      <w:r>
+        <w:rPr>
+          <w:rFonts w:eastAsia="Times New Roman" w:cs="Times New Roman" w:ascii="Times New Roman" w:hAnsi="Times New Roman"/>
+          <w:kern w:val="0"/>
+          <w:sz w:val="28"/>
+          <w:szCs w:val="28"/>
+          <w:lang w:eastAsia="uk-UA"/>
+          <w14:ligatures w14:val="none"/>
+        </w:rPr>
+        <w:t>Цимбалюк Антон Едуардович</w:t>
+      </w:r>
+    </w:p>
+    <w:p>
+      <w:pPr>
+        <w:pStyle w:val="Normal"/>
+        <w:spacing w:lineRule="auto" w:line="276" w:before="0" w:after="200"/>
+        <w:rPr>
+          <w:rFonts w:ascii="Times New Roman" w:hAnsi="Times New Roman" w:eastAsia="Times New Roman" w:cs="Times New Roman"/>
+          <w:kern w:val="0"/>
+          <w:sz w:val="28"/>
+          <w:szCs w:val="28"/>
+          <w:lang w:eastAsia="uk-UA"/>
+          <w14:ligatures w14:val="none"/>
+        </w:rPr>
+      </w:pPr>
+      <w:r>
+        <w:rPr>
+          <w:rFonts w:eastAsia="Times New Roman" w:cs="Times New Roman" w:ascii="Times New Roman" w:hAnsi="Times New Roman"/>
+          <w:kern w:val="0"/>
+          <w:sz w:val="28"/>
+          <w:szCs w:val="28"/>
+          <w:lang w:eastAsia="uk-UA"/>
+          <w14:ligatures w14:val="none"/>
+        </w:rPr>
+      </w:r>
+    </w:p>
+    <w:p>
+      <w:pPr>
+        <w:pStyle w:val="Normal"/>
+        <w:spacing w:lineRule="auto" w:line="276" w:before="0" w:after="200"/>
+        <w:rPr>
+          <w:rFonts w:ascii="Times New Roman" w:hAnsi="Times New Roman" w:eastAsia="Times New Roman" w:cs="Times New Roman"/>
+          <w:kern w:val="0"/>
+          <w:sz w:val="28"/>
+          <w:szCs w:val="28"/>
+          <w:lang w:eastAsia="uk-UA"/>
+          <w14:ligatures w14:val="none"/>
+        </w:rPr>
+      </w:pPr>
+      <w:r>
+        <w:rPr>
+          <w:rFonts w:eastAsia="Times New Roman" w:cs="Times New Roman" w:ascii="Times New Roman" w:hAnsi="Times New Roman"/>
+          <w:kern w:val="0"/>
+          <w:sz w:val="28"/>
+          <w:szCs w:val="28"/>
+          <w:lang w:eastAsia="uk-UA"/>
+          <w14:ligatures w14:val="none"/>
+        </w:rPr>
+      </w:r>
+    </w:p>
+    <w:p>
+      <w:pPr>
+        <w:pStyle w:val="Normal"/>
+        <w:spacing w:lineRule="auto" w:line="276" w:before="0" w:after="200"/>
+        <w:rPr>
+          <w:rFonts w:ascii="Times New Roman" w:hAnsi="Times New Roman" w:eastAsia="Times New Roman" w:cs="Times New Roman"/>
+          <w:kern w:val="0"/>
+          <w:sz w:val="28"/>
+          <w:szCs w:val="28"/>
+          <w:lang w:eastAsia="uk-UA"/>
+          <w14:ligatures w14:val="none"/>
+        </w:rPr>
+      </w:pPr>
+      <w:r>
+        <w:rPr>
+          <w:rFonts w:eastAsia="Times New Roman" w:cs="Times New Roman" w:ascii="Times New Roman" w:hAnsi="Times New Roman"/>
+          <w:kern w:val="0"/>
+          <w:sz w:val="28"/>
+          <w:szCs w:val="28"/>
+          <w:lang w:eastAsia="uk-UA"/>
+          <w14:ligatures w14:val="none"/>
+        </w:rPr>
+      </w:r>
+    </w:p>
+    <w:p>
+      <w:pPr>
+        <w:pStyle w:val="Normal"/>
+        <w:spacing w:lineRule="auto" w:line="276" w:before="0" w:after="200"/>
         <w:jc w:val="center"/>
         <w:rPr>
-          <w:rFonts w:ascii="Times New Roman" w:hAnsi="Times New Roman"/>
-          <w:b/>
-          <w:b/>
-          <w:bCs/>
-          <w:sz w:val="28"/>
-          <w:szCs w:val="28"/>
-        </w:rPr>
-      </w:pPr>
-      <w:r>
-        <w:rPr>
-          <w:rFonts w:ascii="Times New Roman" w:hAnsi="Times New Roman"/>
-          <w:b/>
-          <w:bCs/>
-          <w:sz w:val="28"/>
-          <w:szCs w:val="28"/>
-        </w:rPr>
-      </w:r>
-    </w:p>
-    <w:p>
-      <w:pPr>
-        <w:pStyle w:val="Normal"/>
-        <w:bidi w:val="0"/>
-        <w:jc w:val="center"/>
-        <w:rPr>
-          <w:rFonts w:ascii="Times New Roman" w:hAnsi="Times New Roman"/>
-          <w:b/>
-          <w:b/>
-          <w:bCs/>
-          <w:sz w:val="28"/>
-          <w:szCs w:val="28"/>
-        </w:rPr>
-      </w:pPr>
-      <w:r>
-        <w:rPr>
-          <w:rFonts w:ascii="Times New Roman" w:hAnsi="Times New Roman"/>
-          <w:b/>
-          <w:bCs/>
-          <w:sz w:val="28"/>
-          <w:szCs w:val="28"/>
-        </w:rPr>
-      </w:r>
-    </w:p>
-    <w:p>
-      <w:pPr>
-        <w:pStyle w:val="Normal"/>
-        <w:bidi w:val="0"/>
-        <w:jc w:val="center"/>
-        <w:rPr>
-          <w:rFonts w:ascii="Times New Roman" w:hAnsi="Times New Roman"/>
-          <w:b/>
-          <w:b/>
-          <w:bCs/>
-          <w:sz w:val="28"/>
-          <w:szCs w:val="28"/>
-        </w:rPr>
-      </w:pPr>
-      <w:r>
-        <w:rPr>
-          <w:rFonts w:ascii="Times New Roman" w:hAnsi="Times New Roman"/>
-          <w:b/>
-          <w:bCs/>
-          <w:sz w:val="28"/>
-          <w:szCs w:val="28"/>
-        </w:rPr>
-      </w:r>
-    </w:p>
-    <w:p>
-      <w:pPr>
-        <w:pStyle w:val="Normal"/>
-        <w:bidi w:val="0"/>
-        <w:jc w:val="center"/>
-        <w:rPr>
-          <w:rFonts w:ascii="Times New Roman" w:hAnsi="Times New Roman"/>
-          <w:b/>
-          <w:b/>
-          <w:bCs/>
-          <w:sz w:val="28"/>
-          <w:szCs w:val="28"/>
-        </w:rPr>
-      </w:pPr>
-      <w:r>
-        <w:rPr>
-          <w:rFonts w:ascii="Times New Roman" w:hAnsi="Times New Roman"/>
-          <w:b/>
-          <w:bCs/>
-          <w:sz w:val="28"/>
-          <w:szCs w:val="28"/>
-        </w:rPr>
-      </w:r>
-    </w:p>
-    <w:p>
-      <w:pPr>
-        <w:pStyle w:val="Normal"/>
-        <w:bidi w:val="0"/>
-        <w:jc w:val="center"/>
-        <w:rPr>
-          <w:rFonts w:ascii="Times New Roman" w:hAnsi="Times New Roman"/>
-          <w:b/>
-          <w:b/>
-          <w:bCs/>
-          <w:sz w:val="28"/>
-          <w:szCs w:val="28"/>
-        </w:rPr>
-      </w:pPr>
-      <w:r>
-        <w:rPr>
-          <w:rFonts w:ascii="Times New Roman" w:hAnsi="Times New Roman"/>
-          <w:b/>
-          <w:bCs/>
-          <w:sz w:val="28"/>
-          <w:szCs w:val="28"/>
-        </w:rPr>
-        <w:t xml:space="preserve">Кафедра систем штучного інтелекту </w:t>
-      </w:r>
-    </w:p>
-    <w:p>
-      <w:pPr>
-        <w:pStyle w:val="Normal"/>
-        <w:bidi w:val="0"/>
-        <w:jc w:val="center"/>
-        <w:rPr>
-          <w:rFonts w:ascii="Times New Roman" w:hAnsi="Times New Roman"/>
-          <w:b/>
-          <w:b/>
-          <w:bCs/>
-          <w:sz w:val="28"/>
-          <w:szCs w:val="28"/>
-        </w:rPr>
-      </w:pPr>
-      <w:r>
-        <w:rPr>
-          <w:rFonts w:ascii="Times New Roman" w:hAnsi="Times New Roman"/>
-          <w:b/>
-          <w:bCs/>
-          <w:sz w:val="28"/>
-          <w:szCs w:val="28"/>
-        </w:rPr>
-      </w:r>
-    </w:p>
-    <w:p>
-      <w:pPr>
-        <w:pStyle w:val="Normal"/>
-        <w:bidi w:val="0"/>
-        <w:jc w:val="center"/>
-        <w:rPr>
-          <w:rFonts w:ascii="Times New Roman" w:hAnsi="Times New Roman"/>
-          <w:b/>
-          <w:b/>
-          <w:bCs/>
-          <w:sz w:val="28"/>
-          <w:szCs w:val="28"/>
-        </w:rPr>
-      </w:pPr>
-      <w:r>
-        <w:rPr>
-          <w:rFonts w:ascii="Times New Roman" w:hAnsi="Times New Roman"/>
-          <w:b/>
-          <w:bCs/>
-          <w:sz w:val="28"/>
-          <w:szCs w:val="28"/>
-        </w:rPr>
-      </w:r>
-    </w:p>
-    <w:p>
-      <w:pPr>
-        <w:pStyle w:val="Normal"/>
-        <w:bidi w:val="0"/>
-        <w:jc w:val="center"/>
-        <w:rPr>
-          <w:rFonts w:ascii="Times New Roman" w:hAnsi="Times New Roman"/>
-          <w:b/>
-          <w:b/>
-          <w:bCs/>
-          <w:sz w:val="28"/>
-          <w:szCs w:val="28"/>
-        </w:rPr>
-      </w:pPr>
-      <w:r>
-        <w:rPr>
-          <w:rFonts w:ascii="Times New Roman" w:hAnsi="Times New Roman"/>
-          <w:b/>
-          <w:bCs/>
-          <w:sz w:val="28"/>
-          <w:szCs w:val="28"/>
-        </w:rPr>
-      </w:r>
-    </w:p>
-    <w:p>
-      <w:pPr>
-        <w:pStyle w:val="Normal"/>
-        <w:bidi w:val="0"/>
-        <w:jc w:val="center"/>
-        <w:rPr>
-          <w:rFonts w:ascii="Times New Roman" w:hAnsi="Times New Roman"/>
-          <w:b/>
-          <w:b/>
-          <w:bCs/>
-          <w:sz w:val="28"/>
-          <w:szCs w:val="28"/>
-        </w:rPr>
-      </w:pPr>
-      <w:r>
-        <w:rPr>
-          <w:rFonts w:ascii="Times New Roman" w:hAnsi="Times New Roman"/>
-          <w:b/>
-          <w:bCs/>
-          <w:sz w:val="28"/>
-          <w:szCs w:val="28"/>
-        </w:rPr>
-      </w:r>
-    </w:p>
-    <w:p>
-      <w:pPr>
-        <w:pStyle w:val="Normal"/>
-        <w:bidi w:val="0"/>
-        <w:jc w:val="center"/>
-        <w:rPr>
-          <w:rFonts w:ascii="Times New Roman" w:hAnsi="Times New Roman"/>
-          <w:b/>
-          <w:b/>
-          <w:bCs/>
-          <w:sz w:val="28"/>
-          <w:szCs w:val="28"/>
-        </w:rPr>
-      </w:pPr>
-      <w:r>
-        <w:rPr>
-          <w:rFonts w:ascii="Times New Roman" w:hAnsi="Times New Roman"/>
-          <w:b/>
-          <w:bCs/>
-          <w:sz w:val="28"/>
-          <w:szCs w:val="28"/>
-        </w:rPr>
-      </w:r>
-    </w:p>
-    <w:p>
-      <w:pPr>
-        <w:pStyle w:val="Normal"/>
-        <w:bidi w:val="0"/>
-        <w:jc w:val="end"/>
-        <w:rPr>
-          <w:rFonts w:ascii="Times New Roman" w:hAnsi="Times New Roman"/>
-          <w:b/>
-          <w:b/>
-          <w:bCs/>
-          <w:sz w:val="28"/>
-          <w:szCs w:val="28"/>
-        </w:rPr>
-      </w:pPr>
-      <w:r>
-        <w:rPr>
-          <w:rFonts w:ascii="Times New Roman" w:hAnsi="Times New Roman"/>
-          <w:b/>
-          <w:bCs/>
-          <w:sz w:val="28"/>
-          <w:szCs w:val="28"/>
-        </w:rPr>
-      </w:r>
-    </w:p>
-    <w:p>
-      <w:pPr>
-        <w:pStyle w:val="Normal"/>
-        <w:bidi w:val="0"/>
-        <w:jc w:val="center"/>
-        <w:rPr>
-          <w:rFonts w:ascii="Times New Roman" w:hAnsi="Times New Roman"/>
-          <w:b/>
-          <w:b/>
-          <w:bCs/>
-          <w:sz w:val="28"/>
-          <w:szCs w:val="28"/>
-        </w:rPr>
-      </w:pPr>
-      <w:r>
-        <w:rPr>
-          <w:rFonts w:ascii="Times New Roman" w:hAnsi="Times New Roman"/>
-          <w:b/>
-          <w:bCs/>
-          <w:sz w:val="28"/>
-          <w:szCs w:val="28"/>
-        </w:rPr>
-      </w:r>
-    </w:p>
-    <w:p>
-      <w:pPr>
-        <w:pStyle w:val="Normal"/>
-        <w:bidi w:val="0"/>
-        <w:jc w:val="center"/>
-        <w:rPr>
-          <w:rFonts w:ascii="Times New Roman" w:hAnsi="Times New Roman"/>
-          <w:b/>
-          <w:b/>
-          <w:bCs/>
-          <w:sz w:val="28"/>
-          <w:szCs w:val="28"/>
-        </w:rPr>
-      </w:pPr>
-      <w:r>
-        <w:rPr>
-          <w:rFonts w:ascii="Times New Roman" w:hAnsi="Times New Roman"/>
-          <w:b/>
-          <w:bCs/>
-          <w:sz w:val="28"/>
-          <w:szCs w:val="28"/>
-        </w:rPr>
-      </w:r>
-    </w:p>
-    <w:p>
-      <w:pPr>
-        <w:pStyle w:val="Normal"/>
-        <w:bidi w:val="0"/>
-        <w:jc w:val="center"/>
-        <w:rPr>
-          <w:rFonts w:ascii="Times New Roman" w:hAnsi="Times New Roman"/>
-          <w:b/>
-          <w:b/>
-          <w:bCs/>
-          <w:sz w:val="28"/>
-          <w:szCs w:val="28"/>
-        </w:rPr>
-      </w:pPr>
-      <w:r>
-        <w:rPr>
-          <w:rFonts w:ascii="Times New Roman" w:hAnsi="Times New Roman"/>
-          <w:b/>
-          <w:bCs/>
-          <w:sz w:val="28"/>
-          <w:szCs w:val="28"/>
-        </w:rPr>
-      </w:r>
-    </w:p>
-    <w:p>
-      <w:pPr>
-        <w:pStyle w:val="Normal"/>
-        <w:bidi w:val="0"/>
-        <w:jc w:val="center"/>
-        <w:rPr>
-          <w:rFonts w:ascii="Times New Roman" w:hAnsi="Times New Roman"/>
-          <w:b/>
-          <w:b/>
-          <w:bCs/>
-          <w:sz w:val="28"/>
-          <w:szCs w:val="28"/>
-        </w:rPr>
-      </w:pPr>
-      <w:r>
-        <w:rPr>
-          <w:rFonts w:ascii="Times New Roman" w:hAnsi="Times New Roman"/>
-          <w:b/>
-          <w:bCs/>
-          <w:sz w:val="28"/>
-          <w:szCs w:val="28"/>
-        </w:rPr>
-      </w:r>
-    </w:p>
-    <w:p>
-      <w:pPr>
-        <w:pStyle w:val="Normal"/>
-        <w:bidi w:val="0"/>
-        <w:jc w:val="center"/>
-        <w:rPr>
-          <w:rFonts w:ascii="Times New Roman" w:hAnsi="Times New Roman"/>
-          <w:b w:val="false"/>
+          <w:rFonts w:ascii="Times New Roman" w:hAnsi="Times New Roman" w:eastAsia="Times New Roman" w:cs="Times New Roman"/>
+          <w:kern w:val="0"/>
+          <w:sz w:val="28"/>
+          <w:szCs w:val="28"/>
+          <w:lang w:eastAsia="uk-UA"/>
+          <w14:ligatures w14:val="none"/>
+        </w:rPr>
+      </w:pPr>
+      <w:r>
+        <w:rPr>
+          <w:rFonts w:eastAsia="Times New Roman" w:cs="Times New Roman" w:ascii="Times New Roman" w:hAnsi="Times New Roman"/>
           <w:b w:val="false"/>
           <w:bCs w:val="false"/>
-          <w:sz w:val="28"/>
-          <w:szCs w:val="28"/>
-        </w:rPr>
-      </w:pPr>
-      <w:r>
-        <w:rPr>
-          <w:rFonts w:ascii="Times New Roman" w:hAnsi="Times New Roman"/>
-          <w:b w:val="false"/>
-          <w:bCs w:val="false"/>
-          <w:sz w:val="28"/>
-          <w:szCs w:val="28"/>
-        </w:rPr>
-        <w:t xml:space="preserve">Звіт </w:t>
-      </w:r>
-      <w:r>
-        <w:rPr>
-          <w:rFonts w:ascii="Times New Roman" w:hAnsi="Times New Roman"/>
-          <w:b w:val="false"/>
-          <w:bCs w:val="false"/>
-          <w:sz w:val="28"/>
-          <w:szCs w:val="28"/>
-          <w:lang w:val="uk-UA"/>
-        </w:rPr>
-        <w:t>з лабораторної роботи №</w:t>
-      </w:r>
-      <w:r>
-        <w:rPr>
-          <w:rFonts w:ascii="Times New Roman" w:hAnsi="Times New Roman"/>
-          <w:b w:val="false"/>
-          <w:bCs w:val="false"/>
-          <w:sz w:val="28"/>
-          <w:szCs w:val="28"/>
-          <w:lang w:val="en-US"/>
-        </w:rPr>
-        <w:t>4</w:t>
-      </w:r>
-    </w:p>
-    <w:p>
-      <w:pPr>
-        <w:pStyle w:val="Normal"/>
-        <w:bidi w:val="0"/>
-        <w:jc w:val="center"/>
-        <w:rPr>
-          <w:rFonts w:ascii="Times New Roman" w:hAnsi="Times New Roman"/>
-          <w:b w:val="false"/>
-          <w:b w:val="false"/>
-          <w:bCs w:val="false"/>
-          <w:sz w:val="28"/>
-          <w:szCs w:val="28"/>
-        </w:rPr>
-      </w:pPr>
-      <w:r>
-        <w:rPr>
-          <w:rFonts w:ascii="Times New Roman" w:hAnsi="Times New Roman"/>
-          <w:b w:val="false"/>
-          <w:bCs w:val="false"/>
-          <w:sz w:val="28"/>
-          <w:szCs w:val="28"/>
-        </w:rPr>
-        <w:t xml:space="preserve">з дисципліни </w:t>
-      </w:r>
-    </w:p>
-    <w:p>
-      <w:pPr>
-        <w:pStyle w:val="Normal"/>
-        <w:bidi w:val="0"/>
-        <w:jc w:val="center"/>
-        <w:rPr>
-          <w:rFonts w:ascii="Times New Roman" w:hAnsi="Times New Roman"/>
-          <w:b w:val="false"/>
-          <w:b w:val="false"/>
-          <w:bCs w:val="false"/>
-          <w:sz w:val="28"/>
-          <w:szCs w:val="28"/>
-        </w:rPr>
-      </w:pPr>
-      <w:r>
-        <w:rPr>
-          <w:rFonts w:ascii="Times New Roman" w:hAnsi="Times New Roman"/>
-          <w:b w:val="false"/>
-          <w:bCs w:val="false"/>
-          <w:sz w:val="28"/>
-          <w:szCs w:val="28"/>
-        </w:rPr>
-        <w:t xml:space="preserve">≪ </w:t>
-      </w:r>
-      <w:r>
-        <w:rPr>
-          <w:rFonts w:ascii="Times New Roman" w:hAnsi="Times New Roman"/>
-          <w:b w:val="false"/>
-          <w:bCs w:val="false"/>
-          <w:sz w:val="28"/>
-          <w:szCs w:val="28"/>
-        </w:rPr>
-        <w:t xml:space="preserve">Основи програмування ≫ </w:t>
-      </w:r>
-    </w:p>
-    <w:p>
-      <w:pPr>
-        <w:pStyle w:val="Normal"/>
-        <w:bidi w:val="0"/>
-        <w:jc w:val="center"/>
-        <w:rPr>
-          <w:rFonts w:ascii="Times New Roman" w:hAnsi="Times New Roman"/>
-          <w:b w:val="false"/>
-          <w:b w:val="false"/>
-          <w:bCs w:val="false"/>
-          <w:sz w:val="28"/>
-          <w:szCs w:val="28"/>
-        </w:rPr>
-      </w:pPr>
-      <w:r>
-        <w:rPr>
-          <w:rFonts w:ascii="Times New Roman" w:hAnsi="Times New Roman"/>
-          <w:b w:val="false"/>
-          <w:bCs w:val="false"/>
-          <w:sz w:val="28"/>
-          <w:szCs w:val="28"/>
-        </w:rPr>
-      </w:r>
-    </w:p>
-    <w:p>
-      <w:pPr>
-        <w:pStyle w:val="Normal"/>
-        <w:bidi w:val="0"/>
-        <w:jc w:val="center"/>
-        <w:rPr>
-          <w:rFonts w:ascii="Times New Roman" w:hAnsi="Times New Roman"/>
-          <w:b w:val="false"/>
-          <w:b w:val="false"/>
-          <w:bCs w:val="false"/>
-          <w:sz w:val="28"/>
-          <w:szCs w:val="28"/>
-        </w:rPr>
-      </w:pPr>
-      <w:r>
-        <w:rPr>
-          <w:rFonts w:ascii="Times New Roman" w:hAnsi="Times New Roman"/>
-          <w:b w:val="false"/>
-          <w:bCs w:val="false"/>
-          <w:sz w:val="28"/>
-          <w:szCs w:val="28"/>
-        </w:rPr>
-      </w:r>
-    </w:p>
-    <w:p>
-      <w:pPr>
-        <w:pStyle w:val="Normal"/>
-        <w:bidi w:val="0"/>
-        <w:jc w:val="center"/>
-        <w:rPr>
-          <w:rFonts w:ascii="Times New Roman" w:hAnsi="Times New Roman"/>
-          <w:b w:val="false"/>
-          <w:b w:val="false"/>
-          <w:bCs w:val="false"/>
-          <w:sz w:val="28"/>
-          <w:szCs w:val="28"/>
-        </w:rPr>
-      </w:pPr>
-      <w:r>
-        <w:rPr>
-          <w:rFonts w:ascii="Times New Roman" w:hAnsi="Times New Roman"/>
-          <w:b w:val="false"/>
-          <w:bCs w:val="false"/>
-          <w:sz w:val="28"/>
-          <w:szCs w:val="28"/>
-        </w:rPr>
-      </w:r>
-    </w:p>
-    <w:p>
-      <w:pPr>
-        <w:pStyle w:val="Normal"/>
-        <w:bidi w:val="0"/>
-        <w:jc w:val="center"/>
-        <w:rPr>
-          <w:rFonts w:ascii="Times New Roman" w:hAnsi="Times New Roman"/>
-          <w:b w:val="false"/>
-          <w:b w:val="false"/>
-          <w:bCs w:val="false"/>
-          <w:sz w:val="28"/>
-          <w:szCs w:val="28"/>
-        </w:rPr>
-      </w:pPr>
-      <w:r>
-        <w:rPr>
-          <w:rFonts w:ascii="Times New Roman" w:hAnsi="Times New Roman"/>
-          <w:b w:val="false"/>
-          <w:bCs w:val="false"/>
-          <w:sz w:val="28"/>
-          <w:szCs w:val="28"/>
-        </w:rPr>
-      </w:r>
-    </w:p>
-    <w:p>
-      <w:pPr>
-        <w:pStyle w:val="Normal"/>
-        <w:bidi w:val="0"/>
-        <w:jc w:val="end"/>
-        <w:rPr>
-          <w:rFonts w:ascii="Times New Roman" w:hAnsi="Times New Roman"/>
-          <w:b w:val="false"/>
-          <w:b w:val="false"/>
-          <w:bCs w:val="false"/>
-          <w:sz w:val="28"/>
-          <w:szCs w:val="28"/>
-        </w:rPr>
-      </w:pPr>
-      <w:r>
-        <w:rPr>
-          <w:rFonts w:ascii="Times New Roman" w:hAnsi="Times New Roman"/>
-          <w:b/>
-          <w:bCs/>
-          <w:sz w:val="28"/>
-          <w:szCs w:val="28"/>
-        </w:rPr>
-        <w:t>Виконав:</w:t>
-      </w:r>
-      <w:r>
-        <w:rPr>
-          <w:rFonts w:ascii="Times New Roman" w:hAnsi="Times New Roman"/>
-          <w:b w:val="false"/>
-          <w:bCs w:val="false"/>
-          <w:sz w:val="28"/>
-          <w:szCs w:val="28"/>
-        </w:rPr>
-        <w:t xml:space="preserve"> </w:t>
-      </w:r>
-    </w:p>
-    <w:p>
-      <w:pPr>
-        <w:pStyle w:val="Normal"/>
-        <w:bidi w:val="0"/>
-        <w:jc w:val="end"/>
-        <w:rPr>
-          <w:rFonts w:ascii="Times New Roman" w:hAnsi="Times New Roman"/>
-          <w:b w:val="false"/>
-          <w:b w:val="false"/>
-          <w:bCs w:val="false"/>
-          <w:sz w:val="28"/>
-          <w:szCs w:val="28"/>
-        </w:rPr>
-      </w:pPr>
-      <w:r>
-        <w:rPr>
-          <w:rFonts w:ascii="Times New Roman" w:hAnsi="Times New Roman"/>
-          <w:b w:val="false"/>
-          <w:bCs w:val="false"/>
-          <w:sz w:val="28"/>
-          <w:szCs w:val="28"/>
-        </w:rPr>
-        <w:t xml:space="preserve">студент групи </w:t>
-      </w:r>
-      <w:r>
-        <w:rPr>
-          <w:rFonts w:ascii="Times New Roman" w:hAnsi="Times New Roman"/>
-          <w:b w:val="false"/>
-          <w:bCs w:val="false"/>
-          <w:sz w:val="28"/>
-          <w:szCs w:val="28"/>
-          <w:lang w:val="uk-UA"/>
-        </w:rPr>
-        <w:t>ШІ</w:t>
-      </w:r>
-      <w:r>
-        <w:rPr>
-          <w:rFonts w:ascii="Times New Roman" w:hAnsi="Times New Roman"/>
-          <w:b w:val="false"/>
-          <w:bCs w:val="false"/>
-          <w:sz w:val="28"/>
-          <w:szCs w:val="28"/>
-        </w:rPr>
-        <w:t xml:space="preserve">-13 </w:t>
-      </w:r>
-    </w:p>
-    <w:p>
-      <w:pPr>
-        <w:pStyle w:val="Normal"/>
-        <w:bidi w:val="0"/>
-        <w:jc w:val="end"/>
-        <w:rPr>
-          <w:rFonts w:ascii="Times New Roman" w:hAnsi="Times New Roman"/>
-          <w:b w:val="false"/>
-          <w:b w:val="false"/>
-          <w:bCs w:val="false"/>
-          <w:sz w:val="28"/>
-          <w:szCs w:val="28"/>
-        </w:rPr>
-      </w:pPr>
-      <w:r>
-        <w:rPr>
-          <w:rFonts w:ascii="Times New Roman" w:hAnsi="Times New Roman"/>
-          <w:b w:val="false"/>
-          <w:bCs w:val="false"/>
-          <w:sz w:val="28"/>
-          <w:szCs w:val="28"/>
-        </w:rPr>
-        <w:t xml:space="preserve">Цимбалюк Антон </w:t>
-      </w:r>
-    </w:p>
-    <w:p>
-      <w:pPr>
-        <w:pStyle w:val="Normal"/>
-        <w:bidi w:val="0"/>
-        <w:jc w:val="end"/>
-        <w:rPr>
-          <w:rFonts w:ascii="Times New Roman" w:hAnsi="Times New Roman"/>
-          <w:b/>
-          <w:b/>
-          <w:bCs/>
-          <w:sz w:val="28"/>
-          <w:szCs w:val="28"/>
-        </w:rPr>
-      </w:pPr>
-      <w:r>
-        <w:rPr>
-          <w:rFonts w:ascii="Times New Roman" w:hAnsi="Times New Roman"/>
-          <w:b/>
-          <w:bCs/>
-          <w:sz w:val="28"/>
-          <w:szCs w:val="28"/>
-        </w:rPr>
-        <w:t xml:space="preserve">Викладач: </w:t>
-      </w:r>
-    </w:p>
-    <w:p>
-      <w:pPr>
-        <w:pStyle w:val="Normal"/>
-        <w:bidi w:val="0"/>
-        <w:jc w:val="end"/>
-        <w:rPr>
-          <w:rFonts w:ascii="Times New Roman" w:hAnsi="Times New Roman"/>
-          <w:b w:val="false"/>
-          <w:b w:val="false"/>
-          <w:bCs w:val="false"/>
-          <w:sz w:val="28"/>
-          <w:szCs w:val="28"/>
-        </w:rPr>
-      </w:pPr>
-      <w:r>
-        <w:rPr>
-          <w:rFonts w:ascii="Times New Roman" w:hAnsi="Times New Roman"/>
-          <w:b w:val="false"/>
-          <w:bCs w:val="false"/>
-          <w:sz w:val="28"/>
-          <w:szCs w:val="28"/>
-        </w:rPr>
-        <w:t>Пшеничний О.Ю</w:t>
-      </w:r>
-    </w:p>
-    <w:p>
-      <w:pPr>
-        <w:pStyle w:val="Normal"/>
-        <w:bidi w:val="0"/>
-        <w:jc w:val="end"/>
-        <w:rPr>
-          <w:rFonts w:ascii="Times New Roman" w:hAnsi="Times New Roman"/>
-          <w:b w:val="false"/>
-          <w:b w:val="false"/>
-          <w:bCs w:val="false"/>
-          <w:sz w:val="28"/>
-          <w:szCs w:val="28"/>
-        </w:rPr>
-      </w:pPr>
-      <w:r>
-        <w:rPr>
-          <w:rFonts w:ascii="Times New Roman" w:hAnsi="Times New Roman"/>
-          <w:b w:val="false"/>
-          <w:bCs w:val="false"/>
-          <w:sz w:val="28"/>
-          <w:szCs w:val="28"/>
-        </w:rPr>
-      </w:r>
-    </w:p>
-    <w:p>
-      <w:pPr>
-        <w:pStyle w:val="Normal"/>
-        <w:bidi w:val="0"/>
-        <w:jc w:val="end"/>
-        <w:rPr>
-          <w:rFonts w:ascii="Times New Roman" w:hAnsi="Times New Roman"/>
-          <w:b w:val="false"/>
-          <w:b w:val="false"/>
-          <w:bCs w:val="false"/>
-          <w:sz w:val="28"/>
-          <w:szCs w:val="28"/>
-        </w:rPr>
-      </w:pPr>
-      <w:r>
-        <w:rPr>
-          <w:rFonts w:ascii="Times New Roman" w:hAnsi="Times New Roman"/>
-          <w:b w:val="false"/>
-          <w:bCs w:val="false"/>
-          <w:sz w:val="28"/>
-          <w:szCs w:val="28"/>
-        </w:rPr>
-      </w:r>
-    </w:p>
-    <w:p>
-      <w:pPr>
-        <w:pStyle w:val="Normal"/>
-        <w:bidi w:val="0"/>
-        <w:jc w:val="end"/>
-        <w:rPr>
-          <w:rFonts w:ascii="Times New Roman" w:hAnsi="Times New Roman"/>
-          <w:b w:val="false"/>
-          <w:b w:val="false"/>
-          <w:bCs w:val="false"/>
-          <w:sz w:val="28"/>
-          <w:szCs w:val="28"/>
-        </w:rPr>
-      </w:pPr>
-      <w:r>
-        <w:rPr>
-          <w:rFonts w:ascii="Times New Roman" w:hAnsi="Times New Roman"/>
-          <w:b w:val="false"/>
-          <w:bCs w:val="false"/>
-          <w:sz w:val="28"/>
-          <w:szCs w:val="28"/>
-        </w:rPr>
-      </w:r>
-    </w:p>
-    <w:p>
-      <w:pPr>
-        <w:pStyle w:val="Normal"/>
-        <w:bidi w:val="0"/>
-        <w:jc w:val="end"/>
-        <w:rPr>
-          <w:rFonts w:ascii="Times New Roman" w:hAnsi="Times New Roman"/>
-          <w:b w:val="false"/>
-          <w:b w:val="false"/>
-          <w:bCs w:val="false"/>
-          <w:sz w:val="28"/>
-          <w:szCs w:val="28"/>
-        </w:rPr>
-      </w:pPr>
-      <w:r>
-        <w:rPr>
-          <w:rFonts w:ascii="Times New Roman" w:hAnsi="Times New Roman"/>
-          <w:b w:val="false"/>
-          <w:bCs w:val="false"/>
-          <w:sz w:val="28"/>
-          <w:szCs w:val="28"/>
-        </w:rPr>
-      </w:r>
-    </w:p>
-    <w:p>
-      <w:pPr>
-        <w:pStyle w:val="Normal"/>
-        <w:bidi w:val="0"/>
-        <w:jc w:val="end"/>
-        <w:rPr>
-          <w:rFonts w:ascii="Times New Roman" w:hAnsi="Times New Roman"/>
-          <w:b w:val="false"/>
-          <w:b w:val="false"/>
-          <w:bCs w:val="false"/>
-          <w:sz w:val="28"/>
-          <w:szCs w:val="28"/>
-        </w:rPr>
-      </w:pPr>
-      <w:r>
-        <w:rPr>
-          <w:rFonts w:ascii="Times New Roman" w:hAnsi="Times New Roman"/>
-          <w:b w:val="false"/>
-          <w:bCs w:val="false"/>
-          <w:sz w:val="28"/>
-          <w:szCs w:val="28"/>
-        </w:rPr>
-      </w:r>
-    </w:p>
-    <w:p>
-      <w:pPr>
-        <w:pStyle w:val="Normal"/>
-        <w:bidi w:val="0"/>
-        <w:jc w:val="end"/>
-        <w:rPr>
-          <w:rFonts w:ascii="Times New Roman" w:hAnsi="Times New Roman"/>
-          <w:b w:val="false"/>
-          <w:b w:val="false"/>
-          <w:bCs w:val="false"/>
-          <w:sz w:val="28"/>
-          <w:szCs w:val="28"/>
-        </w:rPr>
-      </w:pPr>
-      <w:r>
-        <w:rPr>
-          <w:rFonts w:ascii="Times New Roman" w:hAnsi="Times New Roman"/>
-          <w:b w:val="false"/>
-          <w:bCs w:val="false"/>
-          <w:sz w:val="28"/>
-          <w:szCs w:val="28"/>
-        </w:rPr>
-      </w:r>
-    </w:p>
-    <w:p>
-      <w:pPr>
-        <w:pStyle w:val="Normal"/>
-        <w:bidi w:val="0"/>
-        <w:jc w:val="end"/>
-        <w:rPr>
-          <w:rFonts w:ascii="Times New Roman" w:hAnsi="Times New Roman"/>
-          <w:b w:val="false"/>
-          <w:b w:val="false"/>
-          <w:bCs w:val="false"/>
-          <w:sz w:val="28"/>
-          <w:szCs w:val="28"/>
-        </w:rPr>
-      </w:pPr>
-      <w:r>
-        <w:rPr>
-          <w:rFonts w:ascii="Times New Roman" w:hAnsi="Times New Roman"/>
-          <w:b w:val="false"/>
-          <w:bCs w:val="false"/>
-          <w:sz w:val="28"/>
-          <w:szCs w:val="28"/>
-        </w:rPr>
-      </w:r>
-    </w:p>
-    <w:p>
-      <w:pPr>
-        <w:pStyle w:val="Normal"/>
-        <w:bidi w:val="0"/>
-        <w:jc w:val="end"/>
-        <w:rPr>
-          <w:rFonts w:ascii="Times New Roman" w:hAnsi="Times New Roman"/>
-          <w:b w:val="false"/>
-          <w:b w:val="false"/>
-          <w:bCs w:val="false"/>
-          <w:sz w:val="28"/>
-          <w:szCs w:val="28"/>
-        </w:rPr>
-      </w:pPr>
-      <w:r>
-        <w:rPr>
-          <w:rFonts w:ascii="Times New Roman" w:hAnsi="Times New Roman"/>
-          <w:b w:val="false"/>
-          <w:bCs w:val="false"/>
-          <w:sz w:val="28"/>
-          <w:szCs w:val="28"/>
-        </w:rPr>
-      </w:r>
-    </w:p>
-    <w:p>
-      <w:pPr>
-        <w:pStyle w:val="Normal"/>
-        <w:bidi w:val="0"/>
-        <w:jc w:val="end"/>
-        <w:rPr>
-          <w:rFonts w:ascii="Times New Roman" w:hAnsi="Times New Roman"/>
-          <w:b w:val="false"/>
-          <w:b w:val="false"/>
-          <w:bCs w:val="false"/>
-          <w:sz w:val="28"/>
-          <w:szCs w:val="28"/>
-        </w:rPr>
-      </w:pPr>
-      <w:r>
-        <w:rPr>
-          <w:rFonts w:ascii="Times New Roman" w:hAnsi="Times New Roman"/>
-          <w:b w:val="false"/>
-          <w:bCs w:val="false"/>
-          <w:sz w:val="28"/>
-          <w:szCs w:val="28"/>
-        </w:rPr>
-      </w:r>
-    </w:p>
-    <w:p>
-      <w:pPr>
-        <w:pStyle w:val="Normal"/>
-        <w:bidi w:val="0"/>
-        <w:jc w:val="end"/>
-        <w:rPr>
-          <w:rFonts w:ascii="Times New Roman" w:hAnsi="Times New Roman"/>
-          <w:b w:val="false"/>
-          <w:b w:val="false"/>
-          <w:bCs w:val="false"/>
-          <w:sz w:val="28"/>
-          <w:szCs w:val="28"/>
-        </w:rPr>
-      </w:pPr>
-      <w:r>
-        <w:rPr>
-          <w:rFonts w:ascii="Times New Roman" w:hAnsi="Times New Roman"/>
-          <w:b w:val="false"/>
-          <w:bCs w:val="false"/>
-          <w:sz w:val="28"/>
-          <w:szCs w:val="28"/>
-        </w:rPr>
-      </w:r>
-    </w:p>
-    <w:p>
-      <w:pPr>
-        <w:pStyle w:val="Normal"/>
-        <w:bidi w:val="0"/>
-        <w:jc w:val="end"/>
-        <w:rPr>
-          <w:rFonts w:ascii="Times New Roman" w:hAnsi="Times New Roman"/>
-          <w:b w:val="false"/>
-          <w:b w:val="false"/>
-          <w:bCs w:val="false"/>
-          <w:sz w:val="28"/>
-          <w:szCs w:val="28"/>
-        </w:rPr>
-      </w:pPr>
-      <w:r>
-        <w:rPr>
-          <w:rFonts w:ascii="Times New Roman" w:hAnsi="Times New Roman"/>
-          <w:b w:val="false"/>
-          <w:bCs w:val="false"/>
-          <w:sz w:val="28"/>
-          <w:szCs w:val="28"/>
-        </w:rPr>
-      </w:r>
-    </w:p>
-    <w:p>
-      <w:pPr>
-        <w:pStyle w:val="Normal"/>
-        <w:bidi w:val="0"/>
-        <w:jc w:val="end"/>
-        <w:rPr>
-          <w:rFonts w:ascii="Times New Roman" w:hAnsi="Times New Roman"/>
-          <w:b w:val="false"/>
-          <w:b w:val="false"/>
-          <w:bCs w:val="false"/>
-          <w:sz w:val="28"/>
-          <w:szCs w:val="28"/>
-        </w:rPr>
-      </w:pPr>
-      <w:r>
-        <w:rPr>
-          <w:rFonts w:ascii="Times New Roman" w:hAnsi="Times New Roman"/>
-          <w:b w:val="false"/>
-          <w:bCs w:val="false"/>
-          <w:sz w:val="28"/>
-          <w:szCs w:val="28"/>
-        </w:rPr>
-      </w:r>
-    </w:p>
-    <w:p>
-      <w:pPr>
-        <w:pStyle w:val="Normal"/>
-        <w:bidi w:val="0"/>
-        <w:jc w:val="end"/>
-        <w:rPr>
-          <w:rFonts w:ascii="Times New Roman" w:hAnsi="Times New Roman"/>
-          <w:b w:val="false"/>
-          <w:b w:val="false"/>
-          <w:bCs w:val="false"/>
-          <w:sz w:val="28"/>
-          <w:szCs w:val="28"/>
-        </w:rPr>
-      </w:pPr>
-      <w:r>
-        <w:rPr>
-          <w:rFonts w:ascii="Times New Roman" w:hAnsi="Times New Roman"/>
-          <w:b w:val="false"/>
-          <w:bCs w:val="false"/>
-          <w:sz w:val="28"/>
-          <w:szCs w:val="28"/>
-        </w:rPr>
-      </w:r>
-    </w:p>
-    <w:p>
-      <w:pPr>
-        <w:pStyle w:val="Normal"/>
-        <w:bidi w:val="0"/>
-        <w:jc w:val="end"/>
-        <w:rPr>
-          <w:rFonts w:ascii="Times New Roman" w:hAnsi="Times New Roman"/>
-          <w:b w:val="false"/>
-          <w:b w:val="false"/>
-          <w:bCs w:val="false"/>
-          <w:sz w:val="28"/>
-          <w:szCs w:val="28"/>
-        </w:rPr>
-      </w:pPr>
-      <w:r>
-        <w:rPr>
-          <w:rFonts w:ascii="Times New Roman" w:hAnsi="Times New Roman"/>
-          <w:b w:val="false"/>
-          <w:bCs w:val="false"/>
-          <w:sz w:val="28"/>
-          <w:szCs w:val="28"/>
-        </w:rPr>
-      </w:r>
-    </w:p>
-    <w:p>
-      <w:pPr>
-        <w:pStyle w:val="Normal"/>
-        <w:bidi w:val="0"/>
-        <w:jc w:val="center"/>
-        <w:rPr>
-          <w:rFonts w:ascii="Times New Roman" w:hAnsi="Times New Roman"/>
-          <w:b w:val="false"/>
-          <w:b w:val="false"/>
-          <w:bCs w:val="false"/>
-          <w:sz w:val="28"/>
-          <w:szCs w:val="28"/>
-        </w:rPr>
-      </w:pPr>
-      <w:r>
-        <w:rPr>
-          <w:rFonts w:ascii="Times New Roman" w:hAnsi="Times New Roman"/>
-          <w:b w:val="false"/>
-          <w:bCs w:val="false"/>
-          <w:sz w:val="28"/>
-          <w:szCs w:val="28"/>
-        </w:rPr>
-        <w:t>Львів — 2024р.</w:t>
+          <w:kern w:val="0"/>
+          <w:sz w:val="28"/>
+          <w:szCs w:val="28"/>
+          <w:lang w:eastAsia="uk-UA"/>
+          <w14:ligatures w14:val="none"/>
+        </w:rPr>
+        <w:t>Львів 2024</w:t>
       </w:r>
       <w:r>
         <w:br w:type="page"/>
@@ -1842,7 +1186,7 @@
           <w:szCs w:val="28"/>
         </w:rPr>
       </w:pPr>
-      <w:bookmarkStart w:id="0" w:name="_Hlk179482136"/>
+      <w:bookmarkStart w:id="1" w:name="_Hlk179482136"/>
       <w:r>
         <w:rPr>
           <w:rFonts w:cs="Times New Roman" w:ascii="Times New Roman" w:hAnsi="Times New Roman"/>
@@ -1851,7 +1195,7 @@
         </w:rPr>
         <w:t>Навчитися працювати з одновимірними, двовимірними та динамічними масивами, вказівниками та посиланнями, структурами та вкладеними структурами.</w:t>
       </w:r>
-      <w:bookmarkEnd w:id="0"/>
+      <w:bookmarkEnd w:id="1"/>
     </w:p>
     <w:p>
       <w:pPr>
@@ -2679,7 +2023,7 @@
         </w:rPr>
         <w:t>2</w:t>
       </w:r>
-      <w:bookmarkStart w:id="1" w:name="_Hlk179311834"/>
+      <w:bookmarkStart w:id="2" w:name="_Hlk179311834"/>
       <w:r>
         <w:rPr>
           <w:rFonts w:eastAsia="Times New Roman" w:cs="Times New Roman" w:ascii="Times New Roman" w:hAnsi="Times New Roman"/>
@@ -2750,7 +2094,7 @@
           <w14:ligatures w14:val="none"/>
         </w:rPr>
       </w:pPr>
-      <w:bookmarkEnd w:id="1"/>
+      <w:bookmarkEnd w:id="2"/>
       <w:r>
         <w:rPr>
           <w:rFonts w:eastAsia="Times New Roman" w:cs="Times New Roman" w:ascii="Times New Roman" w:hAnsi="Times New Roman"/>
@@ -3148,14 +2492,14 @@
         </w:rPr>
         <w:t>Вам дано масив цілих чисел розміром </w:t>
       </w:r>
-      <w:bookmarkStart w:id="2" w:name="MJXc-Node-3"/>
-      <w:bookmarkStart w:id="3" w:name="MJXc-Node-2"/>
+      <w:bookmarkStart w:id="3" w:name="MathJax-Element-1-Frame"/>
       <w:bookmarkStart w:id="4" w:name="MJXc-Node-1"/>
-      <w:bookmarkStart w:id="5" w:name="MathJax-Element-1-Frame"/>
-      <w:bookmarkEnd w:id="2"/>
+      <w:bookmarkStart w:id="5" w:name="MJXc-Node-2"/>
+      <w:bookmarkStart w:id="6" w:name="MJXc-Node-3"/>
       <w:bookmarkEnd w:id="3"/>
       <w:bookmarkEnd w:id="4"/>
       <w:bookmarkEnd w:id="5"/>
+      <w:bookmarkEnd w:id="6"/>
       <w:r>
         <w:rPr>
           <w:rFonts w:ascii="Times New Roman" w:hAnsi="Times New Roman"/>
@@ -3276,16 +2620,16 @@
         </w:rPr>
         <w:t>Тобто лівий дрон у першу секунду з клітинки з індексом  перелетить у клітинку з індексом </w:t>
       </w:r>
-      <w:bookmarkStart w:id="6" w:name="MJXc-Node-10"/>
-      <w:bookmarkStart w:id="7" w:name="MJXc-Node-9"/>
-      <w:bookmarkStart w:id="8" w:name="MJXc-Node-8"/>
-      <w:bookmarkStart w:id="9" w:name="MJXc-Node-7"/>
-      <w:bookmarkStart w:id="10" w:name="MathJax-Element-3-Frame"/>
-      <w:bookmarkEnd w:id="6"/>
+      <w:bookmarkStart w:id="7" w:name="MathJax-Element-3-Frame"/>
+      <w:bookmarkStart w:id="8" w:name="MJXc-Node-7"/>
+      <w:bookmarkStart w:id="9" w:name="MJXc-Node-8"/>
+      <w:bookmarkStart w:id="10" w:name="MJXc-Node-9"/>
+      <w:bookmarkStart w:id="11" w:name="MJXc-Node-10"/>
       <w:bookmarkEnd w:id="7"/>
       <w:bookmarkEnd w:id="8"/>
       <w:bookmarkEnd w:id="9"/>
       <w:bookmarkEnd w:id="10"/>
+      <w:bookmarkEnd w:id="11"/>
       <w:r>
         <w:rPr>
           <w:rFonts w:ascii="Times New Roman" w:hAnsi="Times New Roman"/>
@@ -3300,8 +2644,8 @@
         </w:rPr>
         <w:t>a</w:t>
       </w:r>
-      <w:bookmarkStart w:id="11" w:name="MJXc-Node-11"/>
-      <w:bookmarkEnd w:id="11"/>
+      <w:bookmarkStart w:id="12" w:name="MJXc-Node-11"/>
+      <w:bookmarkEnd w:id="12"/>
       <w:r>
         <w:rPr>
           <w:rFonts w:ascii="Times New Roman" w:hAnsi="Times New Roman"/>
@@ -3465,16 +2809,16 @@
         </w:rPr>
         <w:t>У випадку якщо вони зупиняться один навпроти одного, тобто у клітинках </w:t>
       </w:r>
-      <w:bookmarkStart w:id="12" w:name="MJXc-Node-15"/>
-      <w:bookmarkStart w:id="13" w:name="MJXc-Node-14"/>
-      <w:bookmarkStart w:id="14" w:name="MJXc-Node-13"/>
-      <w:bookmarkStart w:id="15" w:name="MJXc-Node-12"/>
-      <w:bookmarkStart w:id="16" w:name="MathJax-Element-4-Frame"/>
-      <w:bookmarkEnd w:id="12"/>
+      <w:bookmarkStart w:id="13" w:name="MathJax-Element-4-Frame"/>
+      <w:bookmarkStart w:id="14" w:name="MJXc-Node-12"/>
+      <w:bookmarkStart w:id="15" w:name="MJXc-Node-13"/>
+      <w:bookmarkStart w:id="16" w:name="MJXc-Node-14"/>
+      <w:bookmarkStart w:id="17" w:name="MJXc-Node-15"/>
       <w:bookmarkEnd w:id="13"/>
       <w:bookmarkEnd w:id="14"/>
       <w:bookmarkEnd w:id="15"/>
       <w:bookmarkEnd w:id="16"/>
+      <w:bookmarkEnd w:id="17"/>
       <w:r>
         <w:rPr>
           <w:rFonts w:ascii="Times New Roman" w:hAnsi="Times New Roman"/>
@@ -3489,8 +2833,8 @@
         </w:rPr>
         <w:t>a</w:t>
       </w:r>
-      <w:bookmarkStart w:id="17" w:name="MJXc-Node-16"/>
-      <w:bookmarkEnd w:id="17"/>
+      <w:bookmarkStart w:id="18" w:name="MJXc-Node-16"/>
+      <w:bookmarkEnd w:id="18"/>
       <w:r>
         <w:rPr>
           <w:rFonts w:ascii="Times New Roman" w:hAnsi="Times New Roman"/>
@@ -3505,16 +2849,16 @@
         </w:rPr>
         <w:t>i та </w:t>
       </w:r>
-      <w:bookmarkStart w:id="18" w:name="MJXc-Node-20"/>
-      <w:bookmarkStart w:id="19" w:name="MJXc-Node-19"/>
-      <w:bookmarkStart w:id="20" w:name="MJXc-Node-18"/>
-      <w:bookmarkStart w:id="21" w:name="MJXc-Node-17"/>
-      <w:bookmarkStart w:id="22" w:name="MathJax-Element-5-Frame"/>
-      <w:bookmarkEnd w:id="18"/>
+      <w:bookmarkStart w:id="19" w:name="MathJax-Element-5-Frame"/>
+      <w:bookmarkStart w:id="20" w:name="MJXc-Node-17"/>
+      <w:bookmarkStart w:id="21" w:name="MJXc-Node-18"/>
+      <w:bookmarkStart w:id="22" w:name="MJXc-Node-19"/>
+      <w:bookmarkStart w:id="23" w:name="MJXc-Node-20"/>
       <w:bookmarkEnd w:id="19"/>
       <w:bookmarkEnd w:id="20"/>
       <w:bookmarkEnd w:id="21"/>
       <w:bookmarkEnd w:id="22"/>
+      <w:bookmarkEnd w:id="23"/>
       <w:r>
         <w:rPr>
           <w:rFonts w:ascii="Times New Roman" w:hAnsi="Times New Roman"/>
@@ -3529,12 +2873,12 @@
         </w:rPr>
         <w:t>a</w:t>
       </w:r>
-      <w:bookmarkStart w:id="23" w:name="MJXc-Node-23"/>
-      <w:bookmarkStart w:id="24" w:name="MJXc-Node-22"/>
-      <w:bookmarkStart w:id="25" w:name="MJXc-Node-21"/>
-      <w:bookmarkEnd w:id="23"/>
+      <w:bookmarkStart w:id="24" w:name="MJXc-Node-21"/>
+      <w:bookmarkStart w:id="25" w:name="MJXc-Node-22"/>
+      <w:bookmarkStart w:id="26" w:name="MJXc-Node-23"/>
       <w:bookmarkEnd w:id="24"/>
       <w:bookmarkEnd w:id="25"/>
+      <w:bookmarkEnd w:id="26"/>
       <w:r>
         <w:rPr>
           <w:rFonts w:ascii="Times New Roman" w:hAnsi="Times New Roman"/>
@@ -3549,8 +2893,8 @@
         </w:rPr>
         <w:t>i</w:t>
       </w:r>
-      <w:bookmarkStart w:id="26" w:name="MJXc-Node-24"/>
-      <w:bookmarkEnd w:id="26"/>
+      <w:bookmarkStart w:id="27" w:name="MJXc-Node-24"/>
+      <w:bookmarkEnd w:id="27"/>
       <w:r>
         <w:rPr>
           <w:rFonts w:ascii="Times New Roman" w:hAnsi="Times New Roman"/>
@@ -3565,8 +2909,8 @@
         </w:rPr>
         <w:t>+</w:t>
       </w:r>
-      <w:bookmarkStart w:id="27" w:name="MJXc-Node-25"/>
-      <w:bookmarkEnd w:id="27"/>
+      <w:bookmarkStart w:id="28" w:name="MJXc-Node-25"/>
+      <w:bookmarkEnd w:id="28"/>
       <w:r>
         <w:rPr>
           <w:rFonts w:ascii="Times New Roman" w:hAnsi="Times New Roman"/>
@@ -3718,14 +3062,14 @@
         </w:rPr>
         <w:t>У першому рядку ціле число </w:t>
       </w:r>
-      <w:bookmarkStart w:id="28" w:name="MJXc-Node-28"/>
-      <w:bookmarkStart w:id="29" w:name="MJXc-Node-27"/>
+      <w:bookmarkStart w:id="29" w:name="MathJax-Element-6-Frame"/>
       <w:bookmarkStart w:id="30" w:name="MJXc-Node-26"/>
-      <w:bookmarkStart w:id="31" w:name="MathJax-Element-6-Frame"/>
-      <w:bookmarkEnd w:id="28"/>
+      <w:bookmarkStart w:id="31" w:name="MJXc-Node-27"/>
+      <w:bookmarkStart w:id="32" w:name="MJXc-Node-28"/>
       <w:bookmarkEnd w:id="29"/>
       <w:bookmarkEnd w:id="30"/>
       <w:bookmarkEnd w:id="31"/>
+      <w:bookmarkEnd w:id="32"/>
       <w:r>
         <w:rPr>
           <w:rFonts w:ascii="Times New Roman" w:hAnsi="Times New Roman"/>
@@ -3776,14 +3120,14 @@
         </w:rPr>
         <w:t>У другому рядку </w:t>
       </w:r>
-      <w:bookmarkStart w:id="32" w:name="MJXc-Node-31"/>
-      <w:bookmarkStart w:id="33" w:name="MJXc-Node-30"/>
+      <w:bookmarkStart w:id="33" w:name="MathJax-Element-7-Frame"/>
       <w:bookmarkStart w:id="34" w:name="MJXc-Node-29"/>
-      <w:bookmarkStart w:id="35" w:name="MathJax-Element-7-Frame"/>
-      <w:bookmarkEnd w:id="32"/>
+      <w:bookmarkStart w:id="35" w:name="MJXc-Node-30"/>
+      <w:bookmarkStart w:id="36" w:name="MJXc-Node-31"/>
       <w:bookmarkEnd w:id="33"/>
       <w:bookmarkEnd w:id="34"/>
       <w:bookmarkEnd w:id="35"/>
+      <w:bookmarkEnd w:id="36"/>
       <w:r>
         <w:rPr>
           <w:rFonts w:ascii="Times New Roman" w:hAnsi="Times New Roman"/>
@@ -4049,14 +3393,14 @@
         </w:rPr>
         <w:t>У першому рядку ціле число </w:t>
       </w:r>
-      <w:bookmarkStart w:id="36" w:name="MJXc-Node-32"/>
-      <w:bookmarkStart w:id="37" w:name="MJXc-Node-210"/>
+      <w:bookmarkStart w:id="37" w:name="MathJax-Element-1-Frame1"/>
       <w:bookmarkStart w:id="38" w:name="MJXc-Node-110"/>
-      <w:bookmarkStart w:id="39" w:name="MathJax-Element-1-Frame1"/>
-      <w:bookmarkEnd w:id="36"/>
+      <w:bookmarkStart w:id="39" w:name="MJXc-Node-210"/>
+      <w:bookmarkStart w:id="40" w:name="MJXc-Node-32"/>
       <w:bookmarkEnd w:id="37"/>
       <w:bookmarkEnd w:id="38"/>
       <w:bookmarkEnd w:id="39"/>
+      <w:bookmarkEnd w:id="40"/>
       <w:r>
         <w:rPr>
           <w:rFonts w:ascii="Times New Roman" w:hAnsi="Times New Roman"/>
@@ -4107,14 +3451,14 @@
         </w:rPr>
         <w:t>у другому рядку </w:t>
       </w:r>
-      <w:bookmarkStart w:id="40" w:name="MJXc-Node-61"/>
-      <w:bookmarkStart w:id="41" w:name="MJXc-Node-51"/>
+      <w:bookmarkStart w:id="41" w:name="MathJax-Element-2-Frame1"/>
       <w:bookmarkStart w:id="42" w:name="MJXc-Node-41"/>
-      <w:bookmarkStart w:id="43" w:name="MathJax-Element-2-Frame1"/>
-      <w:bookmarkEnd w:id="40"/>
+      <w:bookmarkStart w:id="43" w:name="MJXc-Node-51"/>
+      <w:bookmarkStart w:id="44" w:name="MJXc-Node-61"/>
       <w:bookmarkEnd w:id="41"/>
       <w:bookmarkEnd w:id="42"/>
       <w:bookmarkEnd w:id="43"/>
+      <w:bookmarkEnd w:id="44"/>
       <w:r>
         <w:rPr>
           <w:rFonts w:ascii="Times New Roman" w:hAnsi="Times New Roman"/>
@@ -4129,16 +3473,16 @@
         </w:rPr>
         <w:t>N цілих чисел </w:t>
       </w:r>
-      <w:bookmarkStart w:id="44" w:name="MJXc-Node-101"/>
-      <w:bookmarkStart w:id="45" w:name="MJXc-Node-91"/>
-      <w:bookmarkStart w:id="46" w:name="MJXc-Node-81"/>
-      <w:bookmarkStart w:id="47" w:name="MJXc-Node-71"/>
-      <w:bookmarkStart w:id="48" w:name="MathJax-Element-3-Frame1"/>
-      <w:bookmarkEnd w:id="44"/>
+      <w:bookmarkStart w:id="45" w:name="MathJax-Element-3-Frame1"/>
+      <w:bookmarkStart w:id="46" w:name="MJXc-Node-71"/>
+      <w:bookmarkStart w:id="47" w:name="MJXc-Node-81"/>
+      <w:bookmarkStart w:id="48" w:name="MJXc-Node-91"/>
+      <w:bookmarkStart w:id="49" w:name="MJXc-Node-101"/>
       <w:bookmarkEnd w:id="45"/>
       <w:bookmarkEnd w:id="46"/>
       <w:bookmarkEnd w:id="47"/>
       <w:bookmarkEnd w:id="48"/>
+      <w:bookmarkEnd w:id="49"/>
       <w:r>
         <w:rPr>
           <w:rFonts w:ascii="Times New Roman" w:hAnsi="Times New Roman"/>
@@ -4153,8 +3497,8 @@
         </w:rPr>
         <w:t>a</w:t>
       </w:r>
-      <w:bookmarkStart w:id="49" w:name="MJXc-Node-111"/>
-      <w:bookmarkEnd w:id="49"/>
+      <w:bookmarkStart w:id="50" w:name="MJXc-Node-111"/>
+      <w:bookmarkEnd w:id="50"/>
       <w:r>
         <w:rPr>
           <w:rFonts w:ascii="Times New Roman" w:hAnsi="Times New Roman"/>
@@ -4169,8 +3513,8 @@
         </w:rPr>
         <w:t>1</w:t>
       </w:r>
-      <w:bookmarkStart w:id="50" w:name="MJXc-Node-121"/>
-      <w:bookmarkEnd w:id="50"/>
+      <w:bookmarkStart w:id="51" w:name="MJXc-Node-121"/>
+      <w:bookmarkEnd w:id="51"/>
       <w:r>
         <w:rPr>
           <w:rFonts w:ascii="Times New Roman" w:hAnsi="Times New Roman"/>
@@ -4185,8 +3529,8 @@
         </w:rPr>
         <w:t>.</w:t>
       </w:r>
-      <w:bookmarkStart w:id="51" w:name="MJXc-Node-131"/>
-      <w:bookmarkEnd w:id="51"/>
+      <w:bookmarkStart w:id="52" w:name="MJXc-Node-131"/>
+      <w:bookmarkEnd w:id="52"/>
       <w:r>
         <w:rPr>
           <w:rFonts w:ascii="Times New Roman" w:hAnsi="Times New Roman"/>
@@ -4201,10 +3545,10 @@
         </w:rPr>
         <w:t>.</w:t>
       </w:r>
-      <w:bookmarkStart w:id="52" w:name="MJXc-Node-151"/>
       <w:bookmarkStart w:id="53" w:name="MJXc-Node-141"/>
-      <w:bookmarkEnd w:id="52"/>
+      <w:bookmarkStart w:id="54" w:name="MJXc-Node-151"/>
       <w:bookmarkEnd w:id="53"/>
+      <w:bookmarkEnd w:id="54"/>
       <w:r>
         <w:rPr>
           <w:rFonts w:ascii="Times New Roman" w:hAnsi="Times New Roman"/>
@@ -4219,8 +3563,8 @@
         </w:rPr>
         <w:t>a</w:t>
       </w:r>
-      <w:bookmarkStart w:id="54" w:name="MJXc-Node-161"/>
-      <w:bookmarkEnd w:id="54"/>
+      <w:bookmarkStart w:id="55" w:name="MJXc-Node-161"/>
+      <w:bookmarkEnd w:id="55"/>
       <w:r>
         <w:rPr>
           <w:rFonts w:ascii="Times New Roman" w:hAnsi="Times New Roman"/>
@@ -4271,14 +3615,14 @@
         </w:rPr>
         <w:t>У третьому рядку ціле число </w:t>
       </w:r>
-      <w:bookmarkStart w:id="55" w:name="MJXc-Node-191"/>
-      <w:bookmarkStart w:id="56" w:name="MJXc-Node-181"/>
+      <w:bookmarkStart w:id="56" w:name="MathJax-Element-4-Frame1"/>
       <w:bookmarkStart w:id="57" w:name="MJXc-Node-171"/>
-      <w:bookmarkStart w:id="58" w:name="MathJax-Element-4-Frame1"/>
-      <w:bookmarkEnd w:id="55"/>
+      <w:bookmarkStart w:id="58" w:name="MJXc-Node-181"/>
+      <w:bookmarkStart w:id="59" w:name="MJXc-Node-191"/>
       <w:bookmarkEnd w:id="56"/>
       <w:bookmarkEnd w:id="57"/>
       <w:bookmarkEnd w:id="58"/>
+      <w:bookmarkEnd w:id="59"/>
       <w:r>
         <w:rPr>
           <w:rFonts w:ascii="Times New Roman" w:hAnsi="Times New Roman"/>
@@ -4329,14 +3673,14 @@
         </w:rPr>
         <w:t>у четвертому рядку </w:t>
       </w:r>
-      <w:bookmarkStart w:id="59" w:name="MJXc-Node-221"/>
-      <w:bookmarkStart w:id="60" w:name="MJXc-Node-211"/>
+      <w:bookmarkStart w:id="60" w:name="MathJax-Element-5-Frame1"/>
       <w:bookmarkStart w:id="61" w:name="MJXc-Node-201"/>
-      <w:bookmarkStart w:id="62" w:name="MathJax-Element-5-Frame1"/>
-      <w:bookmarkEnd w:id="59"/>
+      <w:bookmarkStart w:id="62" w:name="MJXc-Node-211"/>
+      <w:bookmarkStart w:id="63" w:name="MJXc-Node-221"/>
       <w:bookmarkEnd w:id="60"/>
       <w:bookmarkEnd w:id="61"/>
       <w:bookmarkEnd w:id="62"/>
+      <w:bookmarkEnd w:id="63"/>
       <w:r>
         <w:rPr>
           <w:rFonts w:ascii="Times New Roman" w:hAnsi="Times New Roman"/>
@@ -4351,16 +3695,16 @@
         </w:rPr>
         <w:t>M цілих чисел </w:t>
       </w:r>
-      <w:bookmarkStart w:id="63" w:name="MJXc-Node-261"/>
-      <w:bookmarkStart w:id="64" w:name="MJXc-Node-251"/>
-      <w:bookmarkStart w:id="65" w:name="MJXc-Node-241"/>
-      <w:bookmarkStart w:id="66" w:name="MJXc-Node-231"/>
-      <w:bookmarkStart w:id="67" w:name="MathJax-Element-6-Frame1"/>
-      <w:bookmarkEnd w:id="63"/>
+      <w:bookmarkStart w:id="64" w:name="MathJax-Element-6-Frame1"/>
+      <w:bookmarkStart w:id="65" w:name="MJXc-Node-231"/>
+      <w:bookmarkStart w:id="66" w:name="MJXc-Node-241"/>
+      <w:bookmarkStart w:id="67" w:name="MJXc-Node-251"/>
+      <w:bookmarkStart w:id="68" w:name="MJXc-Node-261"/>
       <w:bookmarkEnd w:id="64"/>
       <w:bookmarkEnd w:id="65"/>
       <w:bookmarkEnd w:id="66"/>
       <w:bookmarkEnd w:id="67"/>
+      <w:bookmarkEnd w:id="68"/>
       <w:r>
         <w:rPr>
           <w:rFonts w:ascii="Times New Roman" w:hAnsi="Times New Roman"/>
@@ -4375,8 +3719,8 @@
         </w:rPr>
         <w:t>b</w:t>
       </w:r>
-      <w:bookmarkStart w:id="68" w:name="MJXc-Node-271"/>
-      <w:bookmarkEnd w:id="68"/>
+      <w:bookmarkStart w:id="69" w:name="MJXc-Node-271"/>
+      <w:bookmarkEnd w:id="69"/>
       <w:r>
         <w:rPr>
           <w:rFonts w:ascii="Times New Roman" w:hAnsi="Times New Roman"/>
@@ -4391,8 +3735,8 @@
         </w:rPr>
         <w:t>1</w:t>
       </w:r>
-      <w:bookmarkStart w:id="69" w:name="MJXc-Node-281"/>
-      <w:bookmarkEnd w:id="69"/>
+      <w:bookmarkStart w:id="70" w:name="MJXc-Node-281"/>
+      <w:bookmarkEnd w:id="70"/>
       <w:r>
         <w:rPr>
           <w:rFonts w:ascii="Times New Roman" w:hAnsi="Times New Roman"/>
@@ -4407,8 +3751,8 @@
         </w:rPr>
         <w:t>.</w:t>
       </w:r>
-      <w:bookmarkStart w:id="70" w:name="MJXc-Node-291"/>
-      <w:bookmarkEnd w:id="70"/>
+      <w:bookmarkStart w:id="71" w:name="MJXc-Node-291"/>
+      <w:bookmarkEnd w:id="71"/>
       <w:r>
         <w:rPr>
           <w:rFonts w:ascii="Times New Roman" w:hAnsi="Times New Roman"/>
@@ -4423,10 +3767,10 @@
         </w:rPr>
         <w:t>.</w:t>
       </w:r>
-      <w:bookmarkStart w:id="71" w:name="MJXc-Node-311"/>
       <w:bookmarkStart w:id="72" w:name="MJXc-Node-301"/>
-      <w:bookmarkEnd w:id="71"/>
+      <w:bookmarkStart w:id="73" w:name="MJXc-Node-311"/>
       <w:bookmarkEnd w:id="72"/>
+      <w:bookmarkEnd w:id="73"/>
       <w:r>
         <w:rPr>
           <w:rFonts w:ascii="Times New Roman" w:hAnsi="Times New Roman"/>
@@ -4441,8 +3785,8 @@
         </w:rPr>
         <w:t>b</w:t>
       </w:r>
-      <w:bookmarkStart w:id="73" w:name="MJXc-Node-321"/>
-      <w:bookmarkEnd w:id="73"/>
+      <w:bookmarkStart w:id="74" w:name="MJXc-Node-321"/>
+      <w:bookmarkEnd w:id="74"/>
       <w:r>
         <w:rPr>
           <w:rFonts w:ascii="Times New Roman" w:hAnsi="Times New Roman"/>
@@ -4857,14 +4201,14 @@
         </w:rPr>
         <w:t>У першому рядку ціле число </w:t>
       </w:r>
-      <w:bookmarkStart w:id="74" w:name="MJXc-Node-33"/>
-      <w:bookmarkStart w:id="75" w:name="MJXc-Node-212"/>
+      <w:bookmarkStart w:id="75" w:name="MathJax-Element-1-Frame2"/>
       <w:bookmarkStart w:id="76" w:name="MJXc-Node-112"/>
-      <w:bookmarkStart w:id="77" w:name="MathJax-Element-1-Frame2"/>
-      <w:bookmarkEnd w:id="74"/>
+      <w:bookmarkStart w:id="77" w:name="MJXc-Node-212"/>
+      <w:bookmarkStart w:id="78" w:name="MJXc-Node-33"/>
       <w:bookmarkEnd w:id="75"/>
       <w:bookmarkEnd w:id="76"/>
       <w:bookmarkEnd w:id="77"/>
+      <w:bookmarkEnd w:id="78"/>
       <w:r>
         <w:rPr>
           <w:rFonts w:ascii="Times New Roman" w:hAnsi="Times New Roman"/>
@@ -4915,14 +4259,14 @@
         </w:rPr>
         <w:t>у другому рядку </w:t>
       </w:r>
-      <w:bookmarkStart w:id="78" w:name="MJXc-Node-62"/>
-      <w:bookmarkStart w:id="79" w:name="MJXc-Node-52"/>
+      <w:bookmarkStart w:id="79" w:name="MathJax-Element-2-Frame2"/>
       <w:bookmarkStart w:id="80" w:name="MJXc-Node-42"/>
-      <w:bookmarkStart w:id="81" w:name="MathJax-Element-2-Frame2"/>
-      <w:bookmarkEnd w:id="78"/>
+      <w:bookmarkStart w:id="81" w:name="MJXc-Node-52"/>
+      <w:bookmarkStart w:id="82" w:name="MJXc-Node-62"/>
       <w:bookmarkEnd w:id="79"/>
       <w:bookmarkEnd w:id="80"/>
       <w:bookmarkEnd w:id="81"/>
+      <w:bookmarkEnd w:id="82"/>
       <w:r>
         <w:rPr>
           <w:rFonts w:ascii="Times New Roman" w:hAnsi="Times New Roman"/>
@@ -4937,16 +4281,16 @@
         </w:rPr>
         <w:t>N цілих чисел </w:t>
       </w:r>
-      <w:bookmarkStart w:id="82" w:name="MJXc-Node-102"/>
-      <w:bookmarkStart w:id="83" w:name="MJXc-Node-92"/>
-      <w:bookmarkStart w:id="84" w:name="MJXc-Node-82"/>
-      <w:bookmarkStart w:id="85" w:name="MJXc-Node-72"/>
-      <w:bookmarkStart w:id="86" w:name="MathJax-Element-3-Frame2"/>
-      <w:bookmarkEnd w:id="82"/>
+      <w:bookmarkStart w:id="83" w:name="MathJax-Element-3-Frame2"/>
+      <w:bookmarkStart w:id="84" w:name="MJXc-Node-72"/>
+      <w:bookmarkStart w:id="85" w:name="MJXc-Node-82"/>
+      <w:bookmarkStart w:id="86" w:name="MJXc-Node-92"/>
+      <w:bookmarkStart w:id="87" w:name="MJXc-Node-102"/>
       <w:bookmarkEnd w:id="83"/>
       <w:bookmarkEnd w:id="84"/>
       <w:bookmarkEnd w:id="85"/>
       <w:bookmarkEnd w:id="86"/>
+      <w:bookmarkEnd w:id="87"/>
       <w:r>
         <w:rPr>
           <w:rFonts w:ascii="Times New Roman" w:hAnsi="Times New Roman"/>
@@ -4961,8 +4305,8 @@
         </w:rPr>
         <w:t>a</w:t>
       </w:r>
-      <w:bookmarkStart w:id="87" w:name="MJXc-Node-113"/>
-      <w:bookmarkEnd w:id="87"/>
+      <w:bookmarkStart w:id="88" w:name="MJXc-Node-113"/>
+      <w:bookmarkEnd w:id="88"/>
       <w:r>
         <w:rPr>
           <w:rFonts w:ascii="Times New Roman" w:hAnsi="Times New Roman"/>
@@ -4977,8 +4321,8 @@
         </w:rPr>
         <w:t>1</w:t>
       </w:r>
-      <w:bookmarkStart w:id="88" w:name="MJXc-Node-122"/>
-      <w:bookmarkEnd w:id="88"/>
+      <w:bookmarkStart w:id="89" w:name="MJXc-Node-122"/>
+      <w:bookmarkEnd w:id="89"/>
       <w:r>
         <w:rPr>
           <w:rFonts w:ascii="Times New Roman" w:hAnsi="Times New Roman"/>
@@ -4993,8 +4337,8 @@
         </w:rPr>
         <w:t>.</w:t>
       </w:r>
-      <w:bookmarkStart w:id="89" w:name="MJXc-Node-132"/>
-      <w:bookmarkEnd w:id="89"/>
+      <w:bookmarkStart w:id="90" w:name="MJXc-Node-132"/>
+      <w:bookmarkEnd w:id="90"/>
       <w:r>
         <w:rPr>
           <w:rFonts w:ascii="Times New Roman" w:hAnsi="Times New Roman"/>
@@ -5009,10 +4353,10 @@
         </w:rPr>
         <w:t>.</w:t>
       </w:r>
-      <w:bookmarkStart w:id="90" w:name="MJXc-Node-152"/>
       <w:bookmarkStart w:id="91" w:name="MJXc-Node-142"/>
-      <w:bookmarkEnd w:id="90"/>
+      <w:bookmarkStart w:id="92" w:name="MJXc-Node-152"/>
       <w:bookmarkEnd w:id="91"/>
+      <w:bookmarkEnd w:id="92"/>
       <w:r>
         <w:rPr>
           <w:rFonts w:ascii="Times New Roman" w:hAnsi="Times New Roman"/>
@@ -5027,8 +4371,8 @@
         </w:rPr>
         <w:t>a</w:t>
       </w:r>
-      <w:bookmarkStart w:id="92" w:name="MJXc-Node-162"/>
-      <w:bookmarkEnd w:id="92"/>
+      <w:bookmarkStart w:id="93" w:name="MJXc-Node-162"/>
+      <w:bookmarkEnd w:id="93"/>
       <w:r>
         <w:rPr>
           <w:rFonts w:ascii="Times New Roman" w:hAnsi="Times New Roman"/>
@@ -5079,14 +4423,14 @@
         </w:rPr>
         <w:t>У третьому рядку ціле число </w:t>
       </w:r>
-      <w:bookmarkStart w:id="93" w:name="MJXc-Node-192"/>
-      <w:bookmarkStart w:id="94" w:name="MJXc-Node-182"/>
+      <w:bookmarkStart w:id="94" w:name="MathJax-Element-4-Frame2"/>
       <w:bookmarkStart w:id="95" w:name="MJXc-Node-172"/>
-      <w:bookmarkStart w:id="96" w:name="MathJax-Element-4-Frame2"/>
-      <w:bookmarkEnd w:id="93"/>
+      <w:bookmarkStart w:id="96" w:name="MJXc-Node-182"/>
+      <w:bookmarkStart w:id="97" w:name="MJXc-Node-192"/>
       <w:bookmarkEnd w:id="94"/>
       <w:bookmarkEnd w:id="95"/>
       <w:bookmarkEnd w:id="96"/>
+      <w:bookmarkEnd w:id="97"/>
       <w:r>
         <w:rPr>
           <w:rFonts w:ascii="Times New Roman" w:hAnsi="Times New Roman"/>
@@ -5137,14 +4481,14 @@
         </w:rPr>
         <w:t>у четвертому рядку </w:t>
       </w:r>
-      <w:bookmarkStart w:id="97" w:name="MJXc-Node-222"/>
-      <w:bookmarkStart w:id="98" w:name="MJXc-Node-213"/>
+      <w:bookmarkStart w:id="98" w:name="MathJax-Element-5-Frame2"/>
       <w:bookmarkStart w:id="99" w:name="MJXc-Node-202"/>
-      <w:bookmarkStart w:id="100" w:name="MathJax-Element-5-Frame2"/>
-      <w:bookmarkEnd w:id="97"/>
+      <w:bookmarkStart w:id="100" w:name="MJXc-Node-213"/>
+      <w:bookmarkStart w:id="101" w:name="MJXc-Node-222"/>
       <w:bookmarkEnd w:id="98"/>
       <w:bookmarkEnd w:id="99"/>
       <w:bookmarkEnd w:id="100"/>
+      <w:bookmarkEnd w:id="101"/>
       <w:r>
         <w:rPr>
           <w:rFonts w:ascii="Times New Roman" w:hAnsi="Times New Roman"/>
@@ -5159,16 +4503,16 @@
         </w:rPr>
         <w:t>M цілих чисел </w:t>
       </w:r>
-      <w:bookmarkStart w:id="101" w:name="MJXc-Node-262"/>
-      <w:bookmarkStart w:id="102" w:name="MJXc-Node-252"/>
-      <w:bookmarkStart w:id="103" w:name="MJXc-Node-242"/>
-      <w:bookmarkStart w:id="104" w:name="MJXc-Node-232"/>
-      <w:bookmarkStart w:id="105" w:name="MathJax-Element-6-Frame2"/>
-      <w:bookmarkEnd w:id="101"/>
+      <w:bookmarkStart w:id="102" w:name="MathJax-Element-6-Frame2"/>
+      <w:bookmarkStart w:id="103" w:name="MJXc-Node-232"/>
+      <w:bookmarkStart w:id="104" w:name="MJXc-Node-242"/>
+      <w:bookmarkStart w:id="105" w:name="MJXc-Node-252"/>
+      <w:bookmarkStart w:id="106" w:name="MJXc-Node-262"/>
       <w:bookmarkEnd w:id="102"/>
       <w:bookmarkEnd w:id="103"/>
       <w:bookmarkEnd w:id="104"/>
       <w:bookmarkEnd w:id="105"/>
+      <w:bookmarkEnd w:id="106"/>
       <w:r>
         <w:rPr>
           <w:rFonts w:ascii="Times New Roman" w:hAnsi="Times New Roman"/>
@@ -5183,8 +4527,8 @@
         </w:rPr>
         <w:t>b</w:t>
       </w:r>
-      <w:bookmarkStart w:id="106" w:name="MJXc-Node-272"/>
-      <w:bookmarkEnd w:id="106"/>
+      <w:bookmarkStart w:id="107" w:name="MJXc-Node-272"/>
+      <w:bookmarkEnd w:id="107"/>
       <w:r>
         <w:rPr>
           <w:rFonts w:ascii="Times New Roman" w:hAnsi="Times New Roman"/>
@@ -5199,8 +4543,8 @@
         </w:rPr>
         <w:t>1</w:t>
       </w:r>
-      <w:bookmarkStart w:id="107" w:name="MJXc-Node-282"/>
-      <w:bookmarkEnd w:id="107"/>
+      <w:bookmarkStart w:id="108" w:name="MJXc-Node-282"/>
+      <w:bookmarkEnd w:id="108"/>
       <w:r>
         <w:rPr>
           <w:rFonts w:ascii="Times New Roman" w:hAnsi="Times New Roman"/>
@@ -5215,8 +4559,8 @@
         </w:rPr>
         <w:t>.</w:t>
       </w:r>
-      <w:bookmarkStart w:id="108" w:name="MJXc-Node-292"/>
-      <w:bookmarkEnd w:id="108"/>
+      <w:bookmarkStart w:id="109" w:name="MJXc-Node-292"/>
+      <w:bookmarkEnd w:id="109"/>
       <w:r>
         <w:rPr>
           <w:rFonts w:ascii="Times New Roman" w:hAnsi="Times New Roman"/>
@@ -5231,10 +4575,10 @@
         </w:rPr>
         <w:t>.</w:t>
       </w:r>
-      <w:bookmarkStart w:id="109" w:name="MJXc-Node-312"/>
       <w:bookmarkStart w:id="110" w:name="MJXc-Node-302"/>
-      <w:bookmarkEnd w:id="109"/>
+      <w:bookmarkStart w:id="111" w:name="MJXc-Node-312"/>
       <w:bookmarkEnd w:id="110"/>
+      <w:bookmarkEnd w:id="111"/>
       <w:r>
         <w:rPr>
           <w:rFonts w:ascii="Times New Roman" w:hAnsi="Times New Roman"/>
@@ -5249,8 +4593,8 @@
         </w:rPr>
         <w:t>b</w:t>
       </w:r>
-      <w:bookmarkStart w:id="111" w:name="MJXc-Node-322"/>
-      <w:bookmarkEnd w:id="111"/>
+      <w:bookmarkStart w:id="112" w:name="MJXc-Node-322"/>
+      <w:bookmarkEnd w:id="112"/>
       <w:r>
         <w:rPr>
           <w:rFonts w:ascii="Times New Roman" w:hAnsi="Times New Roman"/>
@@ -5515,14 +4859,14 @@
         </w:rPr>
         <w:t>You are given two sequences: </w:t>
       </w:r>
-      <w:bookmarkStart w:id="112" w:name="MJXc-Node-35"/>
-      <w:bookmarkStart w:id="113" w:name="MJXc-Node-215"/>
+      <w:bookmarkStart w:id="113" w:name="MathJax-Element-1-Frame4"/>
       <w:bookmarkStart w:id="114" w:name="MJXc-Node-116"/>
-      <w:bookmarkStart w:id="115" w:name="MathJax-Element-1-Frame4"/>
-      <w:bookmarkEnd w:id="112"/>
+      <w:bookmarkStart w:id="115" w:name="MJXc-Node-215"/>
+      <w:bookmarkStart w:id="116" w:name="MJXc-Node-35"/>
       <w:bookmarkEnd w:id="113"/>
       <w:bookmarkEnd w:id="114"/>
       <w:bookmarkEnd w:id="115"/>
+      <w:bookmarkEnd w:id="116"/>
       <w:r>
         <w:rPr>
           <w:rFonts w:ascii="Times New Roman" w:hAnsi="Times New Roman"/>
@@ -5537,14 +4881,14 @@
         </w:rPr>
         <w:t>a of length </w:t>
       </w:r>
-      <w:bookmarkStart w:id="116" w:name="MJXc-Node-6"/>
-      <w:bookmarkStart w:id="117" w:name="MJXc-Node-5"/>
+      <w:bookmarkStart w:id="117" w:name="MathJax-Element-2-Frame"/>
       <w:bookmarkStart w:id="118" w:name="MJXc-Node-4"/>
-      <w:bookmarkStart w:id="119" w:name="MathJax-Element-2-Frame"/>
-      <w:bookmarkEnd w:id="116"/>
+      <w:bookmarkStart w:id="119" w:name="MJXc-Node-5"/>
+      <w:bookmarkStart w:id="120" w:name="MJXc-Node-6"/>
       <w:bookmarkEnd w:id="117"/>
       <w:bookmarkEnd w:id="118"/>
       <w:bookmarkEnd w:id="119"/>
+      <w:bookmarkEnd w:id="120"/>
       <w:r>
         <w:rPr>
           <w:rFonts w:ascii="Times New Roman" w:hAnsi="Times New Roman"/>
@@ -5559,14 +4903,14 @@
         </w:rPr>
         <w:t>n and </w:t>
       </w:r>
-      <w:bookmarkStart w:id="120" w:name="MJXc-Node-94"/>
-      <w:bookmarkStart w:id="121" w:name="MJXc-Node-84"/>
+      <w:bookmarkStart w:id="121" w:name="MathJax-Element-3-Frame4"/>
       <w:bookmarkStart w:id="122" w:name="MJXc-Node-74"/>
-      <w:bookmarkStart w:id="123" w:name="MathJax-Element-3-Frame4"/>
-      <w:bookmarkEnd w:id="120"/>
+      <w:bookmarkStart w:id="123" w:name="MJXc-Node-84"/>
+      <w:bookmarkStart w:id="124" w:name="MJXc-Node-94"/>
       <w:bookmarkEnd w:id="121"/>
       <w:bookmarkEnd w:id="122"/>
       <w:bookmarkEnd w:id="123"/>
+      <w:bookmarkEnd w:id="124"/>
       <w:r>
         <w:rPr>
           <w:rFonts w:ascii="Times New Roman" w:hAnsi="Times New Roman"/>
@@ -5581,14 +4925,14 @@
         </w:rPr>
         <w:t>b of length </w:t>
       </w:r>
-      <w:bookmarkStart w:id="124" w:name="MJXc-Node-124"/>
-      <w:bookmarkStart w:id="125" w:name="MJXc-Node-115"/>
+      <w:bookmarkStart w:id="125" w:name="MathJax-Element-4-Frame4"/>
       <w:bookmarkStart w:id="126" w:name="MJXc-Node-104"/>
-      <w:bookmarkStart w:id="127" w:name="MathJax-Element-4-Frame4"/>
-      <w:bookmarkEnd w:id="124"/>
+      <w:bookmarkStart w:id="127" w:name="MJXc-Node-115"/>
+      <w:bookmarkStart w:id="128" w:name="MJXc-Node-124"/>
       <w:bookmarkEnd w:id="125"/>
       <w:bookmarkEnd w:id="126"/>
       <w:bookmarkEnd w:id="127"/>
+      <w:bookmarkEnd w:id="128"/>
       <w:r>
         <w:rPr>
           <w:rFonts w:ascii="Times New Roman" w:hAnsi="Times New Roman"/>
@@ -5639,14 +4983,14 @@
         </w:rPr>
         <w:t>Let </w:t>
       </w:r>
-      <w:bookmarkStart w:id="128" w:name="MJXc-Node-154"/>
-      <w:bookmarkStart w:id="129" w:name="MJXc-Node-144"/>
+      <w:bookmarkStart w:id="129" w:name="MathJax-Element-5-Frame4"/>
       <w:bookmarkStart w:id="130" w:name="MJXc-Node-134"/>
-      <w:bookmarkStart w:id="131" w:name="MathJax-Element-5-Frame4"/>
-      <w:bookmarkEnd w:id="128"/>
+      <w:bookmarkStart w:id="131" w:name="MJXc-Node-144"/>
+      <w:bookmarkStart w:id="132" w:name="MJXc-Node-154"/>
       <w:bookmarkEnd w:id="129"/>
       <w:bookmarkEnd w:id="130"/>
       <w:bookmarkEnd w:id="131"/>
+      <w:bookmarkEnd w:id="132"/>
       <w:r>
         <w:rPr>
           <w:rFonts w:ascii="Times New Roman" w:hAnsi="Times New Roman"/>
@@ -5661,8 +5005,8 @@
         </w:rPr>
         <w:t>k</w:t>
       </w:r>
-      <w:bookmarkStart w:id="132" w:name="MJXc-Node-164"/>
-      <w:bookmarkEnd w:id="132"/>
+      <w:bookmarkStart w:id="133" w:name="MJXc-Node-164"/>
+      <w:bookmarkEnd w:id="133"/>
       <w:r>
         <w:rPr>
           <w:rFonts w:ascii="Times New Roman" w:hAnsi="Times New Roman"/>
@@ -5677,8 +5021,8 @@
         </w:rPr>
         <w:t>=</w:t>
       </w:r>
-      <w:bookmarkStart w:id="133" w:name="MJXc-Node-174"/>
-      <w:bookmarkEnd w:id="133"/>
+      <w:bookmarkStart w:id="134" w:name="MJXc-Node-174"/>
+      <w:bookmarkEnd w:id="134"/>
       <w:r>
         <w:rPr>
           <w:rFonts w:ascii="Times New Roman" w:hAnsi="Times New Roman"/>
@@ -5693,8 +5037,8 @@
         </w:rPr>
         <w:t>min</w:t>
       </w:r>
-      <w:bookmarkStart w:id="134" w:name="MJXc-Node-184"/>
-      <w:bookmarkEnd w:id="134"/>
+      <w:bookmarkStart w:id="135" w:name="MJXc-Node-184"/>
+      <w:bookmarkEnd w:id="135"/>
       <w:r>
         <w:rPr>
           <w:rFonts w:ascii="Times New Roman" w:hAnsi="Times New Roman"/>
@@ -5709,8 +5053,8 @@
         </w:rPr>
         <w:t>(</w:t>
       </w:r>
-      <w:bookmarkStart w:id="135" w:name="MJXc-Node-194"/>
-      <w:bookmarkEnd w:id="135"/>
+      <w:bookmarkStart w:id="136" w:name="MJXc-Node-194"/>
+      <w:bookmarkEnd w:id="136"/>
       <w:r>
         <w:rPr>
           <w:rFonts w:ascii="Times New Roman" w:hAnsi="Times New Roman"/>
@@ -5725,8 +5069,8 @@
         </w:rPr>
         <w:t>n</w:t>
       </w:r>
-      <w:bookmarkStart w:id="136" w:name="MJXc-Node-204"/>
-      <w:bookmarkEnd w:id="136"/>
+      <w:bookmarkStart w:id="137" w:name="MJXc-Node-204"/>
+      <w:bookmarkEnd w:id="137"/>
       <w:r>
         <w:rPr>
           <w:rFonts w:ascii="Times New Roman" w:hAnsi="Times New Roman"/>
@@ -5741,8 +5085,8 @@
         </w:rPr>
         <w:t>,</w:t>
       </w:r>
-      <w:bookmarkStart w:id="137" w:name="MJXc-Node-216"/>
-      <w:bookmarkEnd w:id="137"/>
+      <w:bookmarkStart w:id="138" w:name="MJXc-Node-216"/>
+      <w:bookmarkEnd w:id="138"/>
       <w:r>
         <w:rPr>
           <w:rFonts w:ascii="Times New Roman" w:hAnsi="Times New Roman"/>
@@ -5757,8 +5101,8 @@
         </w:rPr>
         <w:t>m</w:t>
       </w:r>
-      <w:bookmarkStart w:id="138" w:name="MJXc-Node-224"/>
-      <w:bookmarkEnd w:id="138"/>
+      <w:bookmarkStart w:id="139" w:name="MJXc-Node-224"/>
+      <w:bookmarkEnd w:id="139"/>
       <w:r>
         <w:rPr>
           <w:rFonts w:ascii="Times New Roman" w:hAnsi="Times New Roman"/>
@@ -5809,14 +5153,14 @@
         </w:rPr>
         <w:t>You want to choose a permutation </w:t>
       </w:r>
-      <w:bookmarkStart w:id="139" w:name="MJXc-Node-254"/>
-      <w:bookmarkStart w:id="140" w:name="MJXc-Node-244"/>
+      <w:bookmarkStart w:id="140" w:name="MathJax-Element-6-Frame4"/>
       <w:bookmarkStart w:id="141" w:name="MJXc-Node-234"/>
-      <w:bookmarkStart w:id="142" w:name="MathJax-Element-6-Frame4"/>
-      <w:bookmarkEnd w:id="139"/>
+      <w:bookmarkStart w:id="142" w:name="MJXc-Node-244"/>
+      <w:bookmarkStart w:id="143" w:name="MJXc-Node-254"/>
       <w:bookmarkEnd w:id="140"/>
       <w:bookmarkEnd w:id="141"/>
       <w:bookmarkEnd w:id="142"/>
+      <w:bookmarkEnd w:id="143"/>
       <w:r>
         <w:rPr>
           <w:rFonts w:ascii="Times New Roman" w:hAnsi="Times New Roman"/>
@@ -5831,14 +5175,14 @@
         </w:rPr>
         <w:t>c of the sequence </w:t>
       </w:r>
-      <w:bookmarkStart w:id="143" w:name="MJXc-Node-284"/>
-      <w:bookmarkStart w:id="144" w:name="MJXc-Node-274"/>
+      <w:bookmarkStart w:id="144" w:name="MathJax-Element-7-Frame2"/>
       <w:bookmarkStart w:id="145" w:name="MJXc-Node-264"/>
-      <w:bookmarkStart w:id="146" w:name="MathJax-Element-7-Frame2"/>
-      <w:bookmarkEnd w:id="143"/>
+      <w:bookmarkStart w:id="146" w:name="MJXc-Node-274"/>
+      <w:bookmarkStart w:id="147" w:name="MJXc-Node-284"/>
       <w:bookmarkEnd w:id="144"/>
       <w:bookmarkEnd w:id="145"/>
       <w:bookmarkEnd w:id="146"/>
+      <w:bookmarkEnd w:id="147"/>
       <w:r>
         <w:rPr>
           <w:rFonts w:ascii="Times New Roman" w:hAnsi="Times New Roman"/>
@@ -5853,14 +5197,14 @@
         </w:rPr>
         <w:t>a and a permutation </w:t>
       </w:r>
-      <w:bookmarkStart w:id="147" w:name="MJXc-Node-314"/>
-      <w:bookmarkStart w:id="148" w:name="MJXc-Node-304"/>
+      <w:bookmarkStart w:id="148" w:name="MathJax-Element-8-Frame"/>
       <w:bookmarkStart w:id="149" w:name="MJXc-Node-294"/>
-      <w:bookmarkStart w:id="150" w:name="MathJax-Element-8-Frame"/>
-      <w:bookmarkEnd w:id="147"/>
+      <w:bookmarkStart w:id="150" w:name="MJXc-Node-304"/>
+      <w:bookmarkStart w:id="151" w:name="MJXc-Node-314"/>
       <w:bookmarkEnd w:id="148"/>
       <w:bookmarkEnd w:id="149"/>
       <w:bookmarkEnd w:id="150"/>
+      <w:bookmarkEnd w:id="151"/>
       <w:r>
         <w:rPr>
           <w:rFonts w:ascii="Times New Roman" w:hAnsi="Times New Roman"/>
@@ -5875,14 +5219,14 @@
         </w:rPr>
         <w:t>d of the sequence </w:t>
       </w:r>
-      <w:bookmarkStart w:id="151" w:name="MJXc-Node-34"/>
-      <w:bookmarkStart w:id="152" w:name="MJXc-Node-332"/>
+      <w:bookmarkStart w:id="152" w:name="MathJax-Element-9-Frame"/>
       <w:bookmarkStart w:id="153" w:name="MJXc-Node-324"/>
-      <w:bookmarkStart w:id="154" w:name="MathJax-Element-9-Frame"/>
-      <w:bookmarkEnd w:id="151"/>
+      <w:bookmarkStart w:id="154" w:name="MJXc-Node-332"/>
+      <w:bookmarkStart w:id="155" w:name="MJXc-Node-34"/>
       <w:bookmarkEnd w:id="152"/>
       <w:bookmarkEnd w:id="153"/>
       <w:bookmarkEnd w:id="154"/>
+      <w:bookmarkEnd w:id="155"/>
       <w:r>
         <w:rPr>
           <w:rFonts w:ascii="Times New Roman" w:hAnsi="Times New Roman"/>
@@ -5897,16 +5241,16 @@
         </w:rPr>
         <w:t>b to maximize the following score:</w:t>
       </w:r>
-      <w:bookmarkStart w:id="155" w:name="MJXc-Node-44"/>
-      <w:bookmarkStart w:id="156" w:name="MJXc-Node-37"/>
-      <w:bookmarkStart w:id="157" w:name="MJXc-Node-36"/>
-      <w:bookmarkStart w:id="158" w:name="MJXc-Node-351"/>
-      <w:bookmarkStart w:id="159" w:name="MathJax-Element-10-Frame"/>
-      <w:bookmarkEnd w:id="155"/>
+      <w:bookmarkStart w:id="156" w:name="MathJax-Element-10-Frame"/>
+      <w:bookmarkStart w:id="157" w:name="MJXc-Node-351"/>
+      <w:bookmarkStart w:id="158" w:name="MJXc-Node-36"/>
+      <w:bookmarkStart w:id="159" w:name="MJXc-Node-37"/>
+      <w:bookmarkStart w:id="160" w:name="MJXc-Node-44"/>
       <w:bookmarkEnd w:id="156"/>
       <w:bookmarkEnd w:id="157"/>
       <w:bookmarkEnd w:id="158"/>
       <w:bookmarkEnd w:id="159"/>
+      <w:bookmarkEnd w:id="160"/>
       <w:r>
         <w:rPr>
           <w:rFonts w:ascii="Times New Roman" w:hAnsi="Times New Roman"/>
@@ -5921,8 +5265,8 @@
         </w:rPr>
         <w:t>k</w:t>
       </w:r>
-      <w:bookmarkStart w:id="160" w:name="MJXc-Node-38"/>
-      <w:bookmarkEnd w:id="160"/>
+      <w:bookmarkStart w:id="161" w:name="MJXc-Node-38"/>
+      <w:bookmarkEnd w:id="161"/>
       <w:r>
         <w:rPr>
           <w:rFonts w:ascii="Times New Roman" w:hAnsi="Times New Roman"/>
@@ -5937,12 +5281,12 @@
         </w:rPr>
         <w:t>∑</w:t>
       </w:r>
-      <w:bookmarkStart w:id="161" w:name="MJXc-Node-412"/>
-      <w:bookmarkStart w:id="162" w:name="MJXc-Node-40"/>
-      <w:bookmarkStart w:id="163" w:name="MJXc-Node-39"/>
-      <w:bookmarkEnd w:id="161"/>
+      <w:bookmarkStart w:id="162" w:name="MJXc-Node-39"/>
+      <w:bookmarkStart w:id="163" w:name="MJXc-Node-40"/>
+      <w:bookmarkStart w:id="164" w:name="MJXc-Node-412"/>
       <w:bookmarkEnd w:id="162"/>
       <w:bookmarkEnd w:id="163"/>
+      <w:bookmarkEnd w:id="164"/>
       <w:r>
         <w:rPr>
           <w:rFonts w:ascii="Times New Roman" w:hAnsi="Times New Roman"/>
@@ -5957,8 +5301,8 @@
         </w:rPr>
         <w:t>i</w:t>
       </w:r>
-      <w:bookmarkStart w:id="164" w:name="MJXc-Node-422"/>
-      <w:bookmarkEnd w:id="164"/>
+      <w:bookmarkStart w:id="165" w:name="MJXc-Node-422"/>
+      <w:bookmarkEnd w:id="165"/>
       <w:r>
         <w:rPr>
           <w:rFonts w:ascii="Times New Roman" w:hAnsi="Times New Roman"/>
@@ -5973,8 +5317,8 @@
         </w:rPr>
         <w:t>=</w:t>
       </w:r>
-      <w:bookmarkStart w:id="165" w:name="MJXc-Node-43"/>
-      <w:bookmarkEnd w:id="165"/>
+      <w:bookmarkStart w:id="166" w:name="MJXc-Node-43"/>
+      <w:bookmarkEnd w:id="166"/>
       <w:r>
         <w:rPr>
           <w:rFonts w:ascii="Times New Roman" w:hAnsi="Times New Roman"/>
@@ -5989,12 +5333,12 @@
         </w:rPr>
         <w:t>1</w:t>
       </w:r>
-      <w:bookmarkStart w:id="166" w:name="MJXc-Node-47"/>
-      <w:bookmarkStart w:id="167" w:name="MJXc-Node-46"/>
-      <w:bookmarkStart w:id="168" w:name="MJXc-Node-45"/>
-      <w:bookmarkEnd w:id="166"/>
+      <w:bookmarkStart w:id="167" w:name="MJXc-Node-45"/>
+      <w:bookmarkStart w:id="168" w:name="MJXc-Node-46"/>
+      <w:bookmarkStart w:id="169" w:name="MJXc-Node-47"/>
       <w:bookmarkEnd w:id="167"/>
       <w:bookmarkEnd w:id="168"/>
+      <w:bookmarkEnd w:id="169"/>
       <w:r>
         <w:rPr>
           <w:rFonts w:ascii="Times New Roman" w:hAnsi="Times New Roman"/>
@@ -6009,10 +5353,10 @@
         </w:rPr>
         <w:t>|</w:t>
       </w:r>
-      <w:bookmarkStart w:id="169" w:name="MJXc-Node-49"/>
       <w:bookmarkStart w:id="170" w:name="MJXc-Node-48"/>
-      <w:bookmarkEnd w:id="169"/>
+      <w:bookmarkStart w:id="171" w:name="MJXc-Node-49"/>
       <w:bookmarkEnd w:id="170"/>
+      <w:bookmarkEnd w:id="171"/>
       <w:r>
         <w:rPr>
           <w:rFonts w:ascii="Times New Roman" w:hAnsi="Times New Roman"/>
@@ -6027,8 +5371,8 @@
         </w:rPr>
         <w:t>c</w:t>
       </w:r>
-      <w:bookmarkStart w:id="171" w:name="MJXc-Node-50"/>
-      <w:bookmarkEnd w:id="171"/>
+      <w:bookmarkStart w:id="172" w:name="MJXc-Node-50"/>
+      <w:bookmarkEnd w:id="172"/>
       <w:r>
         <w:rPr>
           <w:rFonts w:ascii="Times New Roman" w:hAnsi="Times New Roman"/>
@@ -6043,8 +5387,8 @@
         </w:rPr>
         <w:t>i</w:t>
       </w:r>
-      <w:bookmarkStart w:id="172" w:name="MJXc-Node-512"/>
-      <w:bookmarkEnd w:id="172"/>
+      <w:bookmarkStart w:id="173" w:name="MJXc-Node-512"/>
+      <w:bookmarkEnd w:id="173"/>
       <w:r>
         <w:rPr>
           <w:rFonts w:ascii="Times New Roman" w:hAnsi="Times New Roman"/>
@@ -6059,10 +5403,10 @@
         </w:rPr>
         <w:t>−</w:t>
       </w:r>
-      <w:bookmarkStart w:id="173" w:name="MJXc-Node-53"/>
       <w:bookmarkStart w:id="174" w:name="MJXc-Node-522"/>
-      <w:bookmarkEnd w:id="173"/>
+      <w:bookmarkStart w:id="175" w:name="MJXc-Node-53"/>
       <w:bookmarkEnd w:id="174"/>
+      <w:bookmarkEnd w:id="175"/>
       <w:r>
         <w:rPr>
           <w:rFonts w:ascii="Times New Roman" w:hAnsi="Times New Roman"/>
@@ -6077,8 +5421,8 @@
         </w:rPr>
         <w:t>d</w:t>
       </w:r>
-      <w:bookmarkStart w:id="175" w:name="MJXc-Node-54"/>
-      <w:bookmarkEnd w:id="175"/>
+      <w:bookmarkStart w:id="176" w:name="MJXc-Node-54"/>
+      <w:bookmarkEnd w:id="176"/>
       <w:r>
         <w:rPr>
           <w:rFonts w:ascii="Times New Roman" w:hAnsi="Times New Roman"/>
@@ -6093,12 +5437,12 @@
         </w:rPr>
         <w:t>i</w:t>
       </w:r>
-      <w:bookmarkStart w:id="176" w:name="MJXc-Node-57"/>
-      <w:bookmarkStart w:id="177" w:name="MJXc-Node-56"/>
-      <w:bookmarkStart w:id="178" w:name="MJXc-Node-55"/>
-      <w:bookmarkEnd w:id="176"/>
+      <w:bookmarkStart w:id="177" w:name="MJXc-Node-55"/>
+      <w:bookmarkStart w:id="178" w:name="MJXc-Node-56"/>
+      <w:bookmarkStart w:id="179" w:name="MJXc-Node-57"/>
       <w:bookmarkEnd w:id="177"/>
       <w:bookmarkEnd w:id="178"/>
+      <w:bookmarkEnd w:id="179"/>
       <w:r>
         <w:rPr>
           <w:rFonts w:ascii="Times New Roman" w:hAnsi="Times New Roman"/>
@@ -6113,8 +5457,8 @@
         </w:rPr>
         <w:t>|</w:t>
       </w:r>
-      <w:bookmarkStart w:id="179" w:name="MJXc-Node-58"/>
-      <w:bookmarkEnd w:id="179"/>
+      <w:bookmarkStart w:id="180" w:name="MJXc-Node-58"/>
+      <w:bookmarkEnd w:id="180"/>
       <w:r>
         <w:rPr>
           <w:rFonts w:ascii="Times New Roman" w:hAnsi="Times New Roman"/>
@@ -6199,14 +5543,14 @@
         </w:rPr>
         <w:t>The first line contains two integers </w:t>
       </w:r>
-      <w:bookmarkStart w:id="180" w:name="MJXc-Node-612"/>
-      <w:bookmarkStart w:id="181" w:name="MJXc-Node-60"/>
+      <w:bookmarkStart w:id="181" w:name="MathJax-Element-11-Frame"/>
       <w:bookmarkStart w:id="182" w:name="MJXc-Node-59"/>
-      <w:bookmarkStart w:id="183" w:name="MathJax-Element-11-Frame"/>
-      <w:bookmarkEnd w:id="180"/>
+      <w:bookmarkStart w:id="183" w:name="MJXc-Node-60"/>
+      <w:bookmarkStart w:id="184" w:name="MJXc-Node-612"/>
       <w:bookmarkEnd w:id="181"/>
       <w:bookmarkEnd w:id="182"/>
       <w:bookmarkEnd w:id="183"/>
+      <w:bookmarkEnd w:id="184"/>
       <w:r>
         <w:rPr>
           <w:rFonts w:ascii="Times New Roman" w:hAnsi="Times New Roman"/>
@@ -6221,14 +5565,14 @@
         </w:rPr>
         <w:t>n and </w:t>
       </w:r>
-      <w:bookmarkStart w:id="184" w:name="MJXc-Node-64"/>
-      <w:bookmarkStart w:id="185" w:name="MJXc-Node-63"/>
+      <w:bookmarkStart w:id="185" w:name="MathJax-Element-12-Frame"/>
       <w:bookmarkStart w:id="186" w:name="MJXc-Node-622"/>
-      <w:bookmarkStart w:id="187" w:name="MathJax-Element-12-Frame"/>
-      <w:bookmarkEnd w:id="184"/>
+      <w:bookmarkStart w:id="187" w:name="MJXc-Node-63"/>
+      <w:bookmarkStart w:id="188" w:name="MJXc-Node-64"/>
       <w:bookmarkEnd w:id="185"/>
       <w:bookmarkEnd w:id="186"/>
       <w:bookmarkEnd w:id="187"/>
+      <w:bookmarkEnd w:id="188"/>
       <w:r>
         <w:rPr>
           <w:rFonts w:ascii="Times New Roman" w:hAnsi="Times New Roman"/>
@@ -6243,14 +5587,14 @@
         </w:rPr>
         <w:t>m – the lengths of the sequences </w:t>
       </w:r>
-      <w:bookmarkStart w:id="188" w:name="MJXc-Node-67"/>
-      <w:bookmarkStart w:id="189" w:name="MJXc-Node-66"/>
+      <w:bookmarkStart w:id="189" w:name="MathJax-Element-13-Frame"/>
       <w:bookmarkStart w:id="190" w:name="MJXc-Node-65"/>
-      <w:bookmarkStart w:id="191" w:name="MathJax-Element-13-Frame"/>
-      <w:bookmarkEnd w:id="188"/>
+      <w:bookmarkStart w:id="191" w:name="MJXc-Node-66"/>
+      <w:bookmarkStart w:id="192" w:name="MJXc-Node-67"/>
       <w:bookmarkEnd w:id="189"/>
       <w:bookmarkEnd w:id="190"/>
       <w:bookmarkEnd w:id="191"/>
+      <w:bookmarkEnd w:id="192"/>
       <w:r>
         <w:rPr>
           <w:rFonts w:ascii="Times New Roman" w:hAnsi="Times New Roman"/>
@@ -6265,14 +5609,14 @@
         </w:rPr>
         <w:t>a and </w:t>
       </w:r>
-      <w:bookmarkStart w:id="192" w:name="MJXc-Node-70"/>
-      <w:bookmarkStart w:id="193" w:name="MJXc-Node-69"/>
+      <w:bookmarkStart w:id="193" w:name="MathJax-Element-14-Frame"/>
       <w:bookmarkStart w:id="194" w:name="MJXc-Node-68"/>
-      <w:bookmarkStart w:id="195" w:name="MathJax-Element-14-Frame"/>
-      <w:bookmarkEnd w:id="192"/>
+      <w:bookmarkStart w:id="195" w:name="MJXc-Node-69"/>
+      <w:bookmarkStart w:id="196" w:name="MJXc-Node-70"/>
       <w:bookmarkEnd w:id="193"/>
       <w:bookmarkEnd w:id="194"/>
       <w:bookmarkEnd w:id="195"/>
+      <w:bookmarkEnd w:id="196"/>
       <w:r>
         <w:rPr>
           <w:rFonts w:ascii="Times New Roman" w:hAnsi="Times New Roman"/>
@@ -6323,14 +5667,14 @@
         </w:rPr>
         <w:t>The second line contains </w:t>
       </w:r>
-      <w:bookmarkStart w:id="196" w:name="MJXc-Node-73"/>
-      <w:bookmarkStart w:id="197" w:name="MJXc-Node-722"/>
+      <w:bookmarkStart w:id="197" w:name="MathJax-Element-15-Frame"/>
       <w:bookmarkStart w:id="198" w:name="MJXc-Node-712"/>
-      <w:bookmarkStart w:id="199" w:name="MathJax-Element-15-Frame"/>
-      <w:bookmarkEnd w:id="196"/>
+      <w:bookmarkStart w:id="199" w:name="MJXc-Node-722"/>
+      <w:bookmarkStart w:id="200" w:name="MJXc-Node-73"/>
       <w:bookmarkEnd w:id="197"/>
       <w:bookmarkEnd w:id="198"/>
       <w:bookmarkEnd w:id="199"/>
+      <w:bookmarkEnd w:id="200"/>
       <w:r>
         <w:rPr>
           <w:rFonts w:ascii="Times New Roman" w:hAnsi="Times New Roman"/>
@@ -6345,16 +5689,16 @@
         </w:rPr>
         <w:t>n integers </w:t>
       </w:r>
-      <w:bookmarkStart w:id="200" w:name="MJXc-Node-77"/>
-      <w:bookmarkStart w:id="201" w:name="MJXc-Node-76"/>
-      <w:bookmarkStart w:id="202" w:name="MJXc-Node-75"/>
-      <w:bookmarkStart w:id="203" w:name="MJXc-Node-741"/>
-      <w:bookmarkStart w:id="204" w:name="MathJax-Element-16-Frame"/>
-      <w:bookmarkEnd w:id="200"/>
+      <w:bookmarkStart w:id="201" w:name="MathJax-Element-16-Frame"/>
+      <w:bookmarkStart w:id="202" w:name="MJXc-Node-741"/>
+      <w:bookmarkStart w:id="203" w:name="MJXc-Node-75"/>
+      <w:bookmarkStart w:id="204" w:name="MJXc-Node-76"/>
+      <w:bookmarkStart w:id="205" w:name="MJXc-Node-77"/>
       <w:bookmarkEnd w:id="201"/>
       <w:bookmarkEnd w:id="202"/>
       <w:bookmarkEnd w:id="203"/>
       <w:bookmarkEnd w:id="204"/>
+      <w:bookmarkEnd w:id="205"/>
       <w:r>
         <w:rPr>
           <w:rFonts w:ascii="Times New Roman" w:hAnsi="Times New Roman"/>
@@ -6369,8 +5713,8 @@
         </w:rPr>
         <w:t>a</w:t>
       </w:r>
-      <w:bookmarkStart w:id="205" w:name="MJXc-Node-78"/>
-      <w:bookmarkEnd w:id="205"/>
+      <w:bookmarkStart w:id="206" w:name="MJXc-Node-78"/>
+      <w:bookmarkEnd w:id="206"/>
       <w:r>
         <w:rPr>
           <w:rFonts w:ascii="Times New Roman" w:hAnsi="Times New Roman"/>
@@ -6421,14 +5765,14 @@
         </w:rPr>
         <w:t>The third line contains </w:t>
       </w:r>
-      <w:bookmarkStart w:id="206" w:name="MJXc-Node-812"/>
-      <w:bookmarkStart w:id="207" w:name="MJXc-Node-80"/>
+      <w:bookmarkStart w:id="207" w:name="MathJax-Element-17-Frame"/>
       <w:bookmarkStart w:id="208" w:name="MJXc-Node-79"/>
-      <w:bookmarkStart w:id="209" w:name="MathJax-Element-17-Frame"/>
-      <w:bookmarkEnd w:id="206"/>
+      <w:bookmarkStart w:id="209" w:name="MJXc-Node-80"/>
+      <w:bookmarkStart w:id="210" w:name="MJXc-Node-812"/>
       <w:bookmarkEnd w:id="207"/>
       <w:bookmarkEnd w:id="208"/>
       <w:bookmarkEnd w:id="209"/>
+      <w:bookmarkEnd w:id="210"/>
       <w:r>
         <w:rPr>
           <w:rFonts w:ascii="Times New Roman" w:hAnsi="Times New Roman"/>
@@ -6443,16 +5787,16 @@
         </w:rPr>
         <w:t>m integers </w:t>
       </w:r>
-      <w:bookmarkStart w:id="210" w:name="MJXc-Node-85"/>
-      <w:bookmarkStart w:id="211" w:name="MJXc-Node-841"/>
-      <w:bookmarkStart w:id="212" w:name="MJXc-Node-83"/>
-      <w:bookmarkStart w:id="213" w:name="MJXc-Node-822"/>
-      <w:bookmarkStart w:id="214" w:name="MathJax-Element-18-Frame"/>
-      <w:bookmarkEnd w:id="210"/>
+      <w:bookmarkStart w:id="211" w:name="MathJax-Element-18-Frame"/>
+      <w:bookmarkStart w:id="212" w:name="MJXc-Node-822"/>
+      <w:bookmarkStart w:id="213" w:name="MJXc-Node-83"/>
+      <w:bookmarkStart w:id="214" w:name="MJXc-Node-841"/>
+      <w:bookmarkStart w:id="215" w:name="MJXc-Node-85"/>
       <w:bookmarkEnd w:id="211"/>
       <w:bookmarkEnd w:id="212"/>
       <w:bookmarkEnd w:id="213"/>
       <w:bookmarkEnd w:id="214"/>
+      <w:bookmarkEnd w:id="215"/>
       <w:r>
         <w:rPr>
           <w:rFonts w:ascii="Times New Roman" w:hAnsi="Times New Roman"/>
@@ -6467,8 +5811,8 @@
         </w:rPr>
         <w:t>b</w:t>
       </w:r>
-      <w:bookmarkStart w:id="215" w:name="MJXc-Node-86"/>
-      <w:bookmarkEnd w:id="215"/>
+      <w:bookmarkStart w:id="216" w:name="MJXc-Node-86"/>
+      <w:bookmarkEnd w:id="216"/>
       <w:r>
         <w:rPr>
           <w:rFonts w:ascii="Times New Roman" w:hAnsi="Times New Roman"/>
@@ -7398,7 +6742,7 @@
           <w14:ligatures w14:val="none"/>
         </w:rPr>
         <w:drawing>
-          <wp:anchor behindDoc="0" distT="0" distB="0" distL="0" distR="0" simplePos="0" locked="0" layoutInCell="0" allowOverlap="1" relativeHeight="16">
+          <wp:anchor behindDoc="0" distT="0" distB="0" distL="0" distR="0" simplePos="0" locked="0" layoutInCell="0" allowOverlap="1" relativeHeight="4">
             <wp:simplePos x="0" y="0"/>
             <wp:positionH relativeFrom="column">
               <wp:posOffset>1068705</wp:posOffset>
@@ -7409,7 +6753,7 @@
             <wp:extent cx="3419475" cy="447675"/>
             <wp:effectExtent l="0" t="0" r="0" b="0"/>
             <wp:wrapSquare wrapText="largest"/>
-            <wp:docPr id="14" name="Зображення5" descr="" title=""/>
+            <wp:docPr id="2" name="Зображення5" descr="" title=""/>
             <wp:cNvGraphicFramePr>
               <a:graphicFrameLocks xmlns:a="http://schemas.openxmlformats.org/drawingml/2006/main" noChangeAspect="1"/>
             </wp:cNvGraphicFramePr>
@@ -7417,7 +6761,7 @@
               <a:graphicData uri="http://schemas.openxmlformats.org/drawingml/2006/picture">
                 <pic:pic xmlns:pic="http://schemas.openxmlformats.org/drawingml/2006/picture">
                   <pic:nvPicPr>
-                    <pic:cNvPr id="14" name="Зображення5" descr="" title=""/>
+                    <pic:cNvPr id="2" name="Зображення5" descr="" title=""/>
                     <pic:cNvPicPr>
                       <a:picLocks noChangeAspect="1" noChangeArrowheads="1"/>
                     </pic:cNvPicPr>
@@ -7649,7 +6993,7 @@
           <w14:ligatures w14:val="none"/>
         </w:rPr>
         <w:drawing>
-          <wp:anchor behindDoc="0" distT="0" distB="0" distL="0" distR="0" simplePos="0" locked="0" layoutInCell="0" allowOverlap="1" relativeHeight="17">
+          <wp:anchor behindDoc="0" distT="0" distB="0" distL="0" distR="0" simplePos="0" locked="0" layoutInCell="0" allowOverlap="1" relativeHeight="5">
             <wp:simplePos x="0" y="0"/>
             <wp:positionH relativeFrom="column">
               <wp:posOffset>956310</wp:posOffset>
@@ -7660,7 +7004,7 @@
             <wp:extent cx="3248025" cy="1057275"/>
             <wp:effectExtent l="0" t="0" r="0" b="0"/>
             <wp:wrapSquare wrapText="largest"/>
-            <wp:docPr id="15" name="Зображення6" descr="" title=""/>
+            <wp:docPr id="3" name="Зображення6" descr="" title=""/>
             <wp:cNvGraphicFramePr>
               <a:graphicFrameLocks xmlns:a="http://schemas.openxmlformats.org/drawingml/2006/main" noChangeAspect="1"/>
             </wp:cNvGraphicFramePr>
@@ -7668,7 +7012,7 @@
               <a:graphicData uri="http://schemas.openxmlformats.org/drawingml/2006/picture">
                 <pic:pic xmlns:pic="http://schemas.openxmlformats.org/drawingml/2006/picture">
                   <pic:nvPicPr>
-                    <pic:cNvPr id="15" name="Зображення6" descr="" title=""/>
+                    <pic:cNvPr id="3" name="Зображення6" descr="" title=""/>
                     <pic:cNvPicPr>
                       <a:picLocks noChangeAspect="1" noChangeArrowheads="1"/>
                     </pic:cNvPicPr>
@@ -8105,7 +7449,7 @@
           <w14:ligatures w14:val="none"/>
         </w:rPr>
         <w:drawing>
-          <wp:anchor behindDoc="0" distT="0" distB="0" distL="0" distR="0" simplePos="0" locked="0" layoutInCell="0" allowOverlap="1" relativeHeight="18">
+          <wp:anchor behindDoc="0" distT="0" distB="0" distL="0" distR="0" simplePos="0" locked="0" layoutInCell="0" allowOverlap="1" relativeHeight="6">
             <wp:simplePos x="0" y="0"/>
             <wp:positionH relativeFrom="column">
               <wp:posOffset>965200</wp:posOffset>
@@ -8116,7 +7460,7 @@
             <wp:extent cx="2620010" cy="2333625"/>
             <wp:effectExtent l="0" t="0" r="0" b="0"/>
             <wp:wrapSquare wrapText="largest"/>
-            <wp:docPr id="16" name="Зображення7" descr="" title=""/>
+            <wp:docPr id="4" name="Зображення7" descr="" title=""/>
             <wp:cNvGraphicFramePr>
               <a:graphicFrameLocks xmlns:a="http://schemas.openxmlformats.org/drawingml/2006/main" noChangeAspect="1"/>
             </wp:cNvGraphicFramePr>
@@ -8124,7 +7468,7 @@
               <a:graphicData uri="http://schemas.openxmlformats.org/drawingml/2006/picture">
                 <pic:pic xmlns:pic="http://schemas.openxmlformats.org/drawingml/2006/picture">
                   <pic:nvPicPr>
-                    <pic:cNvPr id="16" name="Зображення7" descr="" title=""/>
+                    <pic:cNvPr id="4" name="Зображення7" descr="" title=""/>
                     <pic:cNvPicPr>
                       <a:picLocks noChangeAspect="1" noChangeArrowheads="1"/>
                     </pic:cNvPicPr>
@@ -8952,7 +8296,7 @@
           <w:bCs w:val="false"/>
         </w:rPr>
         <w:drawing>
-          <wp:anchor behindDoc="0" distT="0" distB="0" distL="0" distR="0" simplePos="0" locked="0" layoutInCell="0" allowOverlap="1" relativeHeight="20">
+          <wp:anchor behindDoc="0" distT="0" distB="0" distL="0" distR="0" simplePos="0" locked="0" layoutInCell="0" allowOverlap="1" relativeHeight="8">
             <wp:simplePos x="0" y="0"/>
             <wp:positionH relativeFrom="column">
               <wp:posOffset>0</wp:posOffset>
@@ -8963,7 +8307,7 @@
             <wp:extent cx="6120130" cy="513715"/>
             <wp:effectExtent l="0" t="0" r="0" b="0"/>
             <wp:wrapSquare wrapText="largest"/>
-            <wp:docPr id="17" name="Зображення3" descr="" title=""/>
+            <wp:docPr id="5" name="Зображення3" descr="" title=""/>
             <wp:cNvGraphicFramePr>
               <a:graphicFrameLocks xmlns:a="http://schemas.openxmlformats.org/drawingml/2006/main" noChangeAspect="1"/>
             </wp:cNvGraphicFramePr>
@@ -8971,7 +8315,7 @@
               <a:graphicData uri="http://schemas.openxmlformats.org/drawingml/2006/picture">
                 <pic:pic xmlns:pic="http://schemas.openxmlformats.org/drawingml/2006/picture">
                   <pic:nvPicPr>
-                    <pic:cNvPr id="17" name="Зображення3" descr="" title=""/>
+                    <pic:cNvPr id="5" name="Зображення3" descr="" title=""/>
                     <pic:cNvPicPr>
                       <a:picLocks noChangeAspect="1" noChangeArrowheads="1"/>
                     </pic:cNvPicPr>
@@ -9015,7 +8359,7 @@
           <w:bCs w:val="false"/>
         </w:rPr>
         <w:drawing>
-          <wp:anchor behindDoc="0" distT="0" distB="0" distL="0" distR="0" simplePos="0" locked="0" layoutInCell="0" allowOverlap="1" relativeHeight="19">
+          <wp:anchor behindDoc="0" distT="0" distB="0" distL="0" distR="0" simplePos="0" locked="0" layoutInCell="0" allowOverlap="1" relativeHeight="7">
             <wp:simplePos x="0" y="0"/>
             <wp:positionH relativeFrom="column">
               <wp:posOffset>-7620</wp:posOffset>
@@ -9026,7 +8370,7 @@
             <wp:extent cx="6120130" cy="182245"/>
             <wp:effectExtent l="0" t="0" r="0" b="0"/>
             <wp:wrapSquare wrapText="largest"/>
-            <wp:docPr id="18" name="Зображення2" descr="" title=""/>
+            <wp:docPr id="6" name="Зображення2" descr="" title=""/>
             <wp:cNvGraphicFramePr>
               <a:graphicFrameLocks xmlns:a="http://schemas.openxmlformats.org/drawingml/2006/main" noChangeAspect="1"/>
             </wp:cNvGraphicFramePr>
@@ -9034,7 +8378,7 @@
               <a:graphicData uri="http://schemas.openxmlformats.org/drawingml/2006/picture">
                 <pic:pic xmlns:pic="http://schemas.openxmlformats.org/drawingml/2006/picture">
                   <pic:nvPicPr>
-                    <pic:cNvPr id="18" name="Зображення2" descr="" title=""/>
+                    <pic:cNvPr id="6" name="Зображення2" descr="" title=""/>
                     <pic:cNvPicPr>
                       <a:picLocks noChangeAspect="1" noChangeArrowheads="1"/>
                     </pic:cNvPicPr>
@@ -9164,7 +8508,7 @@
             <wp:extent cx="6120130" cy="5742305"/>
             <wp:effectExtent l="0" t="0" r="0" b="0"/>
             <wp:wrapSquare wrapText="largest"/>
-            <wp:docPr id="19" name="Зображення1" descr="" title=""/>
+            <wp:docPr id="7" name="Зображення1" descr="" title=""/>
             <wp:cNvGraphicFramePr>
               <a:graphicFrameLocks xmlns:a="http://schemas.openxmlformats.org/drawingml/2006/main" noChangeAspect="1"/>
             </wp:cNvGraphicFramePr>
@@ -9172,7 +8516,7 @@
               <a:graphicData uri="http://schemas.openxmlformats.org/drawingml/2006/picture">
                 <pic:pic xmlns:pic="http://schemas.openxmlformats.org/drawingml/2006/picture">
                   <pic:nvPicPr>
-                    <pic:cNvPr id="19" name="Зображення1" descr="" title=""/>
+                    <pic:cNvPr id="7" name="Зображення1" descr="" title=""/>
                     <pic:cNvPicPr>
                       <a:picLocks noChangeAspect="1" noChangeArrowheads="1"/>
                     </pic:cNvPicPr>
@@ -9453,7 +8797,7 @@
             <wp:extent cx="6120130" cy="3823335"/>
             <wp:effectExtent l="0" t="0" r="0" b="0"/>
             <wp:wrapSquare wrapText="largest"/>
-            <wp:docPr id="20" name="Зображення4" descr="" title=""/>
+            <wp:docPr id="8" name="Зображення4" descr="" title=""/>
             <wp:cNvGraphicFramePr>
               <a:graphicFrameLocks xmlns:a="http://schemas.openxmlformats.org/drawingml/2006/main" noChangeAspect="1"/>
             </wp:cNvGraphicFramePr>
@@ -9461,7 +8805,7 @@
               <a:graphicData uri="http://schemas.openxmlformats.org/drawingml/2006/picture">
                 <pic:pic xmlns:pic="http://schemas.openxmlformats.org/drawingml/2006/picture">
                   <pic:nvPicPr>
-                    <pic:cNvPr id="20" name="Зображення4" descr="" title=""/>
+                    <pic:cNvPr id="8" name="Зображення4" descr="" title=""/>
                     <pic:cNvPicPr>
                       <a:picLocks noChangeAspect="1" noChangeArrowheads="1"/>
                     </pic:cNvPicPr>

</xml_diff>